<commit_message>
This is mySeventh Day first commit
</commit_message>
<xml_diff>
--- a/04032017Writing JUNIT Test Case.docx
+++ b/04032017Writing JUNIT Test Case.docx
@@ -1611,7 +1611,684 @@
         <w:autoSpaceDN w:val="0"/>
         <w:adjustRightInd w:val="0"/>
         <w:spacing w:after="0" w:line="240" w:lineRule="auto"/>
-        <w:ind w:left="1440"/>
+        <w:rPr>
+          <w:rFonts w:ascii="Consolas" w:hAnsi="Consolas" w:cs="Consolas"/>
+          <w:sz w:val="20"/>
+          <w:szCs w:val="20"/>
+        </w:rPr>
+      </w:pPr>
+      <w:r>
+        <w:rPr>
+          <w:rFonts w:ascii="Consolas" w:hAnsi="Consolas" w:cs="Consolas"/>
+          <w:color w:val="000000"/>
+          <w:sz w:val="20"/>
+          <w:szCs w:val="20"/>
+        </w:rPr>
+        <w:tab/>
+      </w:r>
+      <w:r>
+        <w:rPr>
+          <w:rFonts w:ascii="Consolas" w:hAnsi="Consolas" w:cs="Consolas"/>
+          <w:color w:val="3F7F5F"/>
+          <w:sz w:val="20"/>
+          <w:szCs w:val="20"/>
+        </w:rPr>
+        <w:t>/*</w:t>
+      </w:r>
+      <w:r>
+        <w:rPr>
+          <w:rFonts w:ascii="Consolas" w:hAnsi="Consolas" w:cs="Consolas"/>
+          <w:color w:val="3F7F5F"/>
+          <w:sz w:val="20"/>
+          <w:szCs w:val="20"/>
+        </w:rPr>
+        <w:tab/>
+        <w:t>@Test</w:t>
+      </w:r>
+    </w:p>
+    <w:p>
+      <w:pPr>
+        <w:autoSpaceDE w:val="0"/>
+        <w:autoSpaceDN w:val="0"/>
+        <w:adjustRightInd w:val="0"/>
+        <w:spacing w:after="0" w:line="240" w:lineRule="auto"/>
+        <w:rPr>
+          <w:rFonts w:ascii="Consolas" w:hAnsi="Consolas" w:cs="Consolas"/>
+          <w:sz w:val="20"/>
+          <w:szCs w:val="20"/>
+        </w:rPr>
+      </w:pPr>
+      <w:r>
+        <w:rPr>
+          <w:rFonts w:ascii="Consolas" w:hAnsi="Consolas" w:cs="Consolas"/>
+          <w:color w:val="3F7F5F"/>
+          <w:sz w:val="20"/>
+          <w:szCs w:val="20"/>
+        </w:rPr>
+        <w:tab/>
+      </w:r>
+      <w:proofErr w:type="gramStart"/>
+      <w:r>
+        <w:rPr>
+          <w:rFonts w:ascii="Consolas" w:hAnsi="Consolas" w:cs="Consolas"/>
+          <w:color w:val="3F7F5F"/>
+          <w:sz w:val="20"/>
+          <w:szCs w:val="20"/>
+        </w:rPr>
+        <w:t>public</w:t>
+      </w:r>
+      <w:proofErr w:type="gramEnd"/>
+      <w:r>
+        <w:rPr>
+          <w:rFonts w:ascii="Consolas" w:hAnsi="Consolas" w:cs="Consolas"/>
+          <w:color w:val="3F7F5F"/>
+          <w:sz w:val="20"/>
+          <w:szCs w:val="20"/>
+        </w:rPr>
+        <w:t xml:space="preserve"> void </w:t>
+      </w:r>
+      <w:proofErr w:type="spellStart"/>
+      <w:r>
+        <w:rPr>
+          <w:rFonts w:ascii="Consolas" w:hAnsi="Consolas" w:cs="Consolas"/>
+          <w:color w:val="3F7F5F"/>
+          <w:sz w:val="20"/>
+          <w:szCs w:val="20"/>
+        </w:rPr>
+        <w:t>testAddProducts</w:t>
+      </w:r>
+      <w:proofErr w:type="spellEnd"/>
+      <w:r>
+        <w:rPr>
+          <w:rFonts w:ascii="Consolas" w:hAnsi="Consolas" w:cs="Consolas"/>
+          <w:color w:val="3F7F5F"/>
+          <w:sz w:val="20"/>
+          <w:szCs w:val="20"/>
+        </w:rPr>
+        <w:t>(){</w:t>
+      </w:r>
+    </w:p>
+    <w:p>
+      <w:pPr>
+        <w:autoSpaceDE w:val="0"/>
+        <w:autoSpaceDN w:val="0"/>
+        <w:adjustRightInd w:val="0"/>
+        <w:spacing w:after="0" w:line="240" w:lineRule="auto"/>
+        <w:rPr>
+          <w:rFonts w:ascii="Consolas" w:hAnsi="Consolas" w:cs="Consolas"/>
+          <w:sz w:val="20"/>
+          <w:szCs w:val="20"/>
+        </w:rPr>
+      </w:pPr>
+      <w:r>
+        <w:rPr>
+          <w:rFonts w:ascii="Consolas" w:hAnsi="Consolas" w:cs="Consolas"/>
+          <w:color w:val="3F7F5F"/>
+          <w:sz w:val="20"/>
+          <w:szCs w:val="20"/>
+        </w:rPr>
+        <w:tab/>
+      </w:r>
+      <w:r>
+        <w:rPr>
+          <w:rFonts w:ascii="Consolas" w:hAnsi="Consolas" w:cs="Consolas"/>
+          <w:color w:val="3F7F5F"/>
+          <w:sz w:val="20"/>
+          <w:szCs w:val="20"/>
+        </w:rPr>
+        <w:tab/>
+      </w:r>
+      <w:proofErr w:type="gramStart"/>
+      <w:r>
+        <w:rPr>
+          <w:rFonts w:ascii="Consolas" w:hAnsi="Consolas" w:cs="Consolas"/>
+          <w:color w:val="3F7F5F"/>
+          <w:sz w:val="20"/>
+          <w:szCs w:val="20"/>
+        </w:rPr>
+        <w:t>product=</w:t>
+      </w:r>
+      <w:proofErr w:type="gramEnd"/>
+      <w:r>
+        <w:rPr>
+          <w:rFonts w:ascii="Consolas" w:hAnsi="Consolas" w:cs="Consolas"/>
+          <w:color w:val="3F7F5F"/>
+          <w:sz w:val="20"/>
+          <w:szCs w:val="20"/>
+        </w:rPr>
+        <w:t>new Product();</w:t>
+      </w:r>
+    </w:p>
+    <w:p>
+      <w:pPr>
+        <w:autoSpaceDE w:val="0"/>
+        <w:autoSpaceDN w:val="0"/>
+        <w:adjustRightInd w:val="0"/>
+        <w:spacing w:after="0" w:line="240" w:lineRule="auto"/>
+        <w:rPr>
+          <w:rFonts w:ascii="Consolas" w:hAnsi="Consolas" w:cs="Consolas"/>
+          <w:sz w:val="20"/>
+          <w:szCs w:val="20"/>
+        </w:rPr>
+      </w:pPr>
+      <w:r>
+        <w:rPr>
+          <w:rFonts w:ascii="Consolas" w:hAnsi="Consolas" w:cs="Consolas"/>
+          <w:color w:val="3F7F5F"/>
+          <w:sz w:val="20"/>
+          <w:szCs w:val="20"/>
+        </w:rPr>
+        <w:tab/>
+      </w:r>
+      <w:r>
+        <w:rPr>
+          <w:rFonts w:ascii="Consolas" w:hAnsi="Consolas" w:cs="Consolas"/>
+          <w:color w:val="3F7F5F"/>
+          <w:sz w:val="20"/>
+          <w:szCs w:val="20"/>
+        </w:rPr>
+        <w:tab/>
+      </w:r>
+      <w:proofErr w:type="spellStart"/>
+      <w:proofErr w:type="gramStart"/>
+      <w:r>
+        <w:rPr>
+          <w:rFonts w:ascii="Consolas" w:hAnsi="Consolas" w:cs="Consolas"/>
+          <w:color w:val="3F7F5F"/>
+          <w:sz w:val="20"/>
+          <w:szCs w:val="20"/>
+        </w:rPr>
+        <w:t>product.setProductName</w:t>
+      </w:r>
+      <w:proofErr w:type="spellEnd"/>
+      <w:r>
+        <w:rPr>
+          <w:rFonts w:ascii="Consolas" w:hAnsi="Consolas" w:cs="Consolas"/>
+          <w:color w:val="3F7F5F"/>
+          <w:sz w:val="20"/>
+          <w:szCs w:val="20"/>
+        </w:rPr>
+        <w:t>(</w:t>
+      </w:r>
+      <w:proofErr w:type="gramEnd"/>
+      <w:r>
+        <w:rPr>
+          <w:rFonts w:ascii="Consolas" w:hAnsi="Consolas" w:cs="Consolas"/>
+          <w:color w:val="3F7F5F"/>
+          <w:sz w:val="20"/>
+          <w:szCs w:val="20"/>
+        </w:rPr>
+        <w:t xml:space="preserve">"SBL </w:t>
+      </w:r>
+      <w:proofErr w:type="spellStart"/>
+      <w:r>
+        <w:rPr>
+          <w:rFonts w:ascii="Consolas" w:hAnsi="Consolas" w:cs="Consolas"/>
+          <w:color w:val="3F7F5F"/>
+          <w:sz w:val="20"/>
+          <w:szCs w:val="20"/>
+          <w:u w:val="single"/>
+        </w:rPr>
+        <w:t>Homeocal</w:t>
+      </w:r>
+      <w:proofErr w:type="spellEnd"/>
+      <w:r>
+        <w:rPr>
+          <w:rFonts w:ascii="Consolas" w:hAnsi="Consolas" w:cs="Consolas"/>
+          <w:color w:val="3F7F5F"/>
+          <w:sz w:val="20"/>
+          <w:szCs w:val="20"/>
+        </w:rPr>
+        <w:t xml:space="preserve"> Tabs (25g)");</w:t>
+      </w:r>
+    </w:p>
+    <w:p>
+      <w:pPr>
+        <w:autoSpaceDE w:val="0"/>
+        <w:autoSpaceDN w:val="0"/>
+        <w:adjustRightInd w:val="0"/>
+        <w:spacing w:after="0" w:line="240" w:lineRule="auto"/>
+        <w:rPr>
+          <w:rFonts w:ascii="Consolas" w:hAnsi="Consolas" w:cs="Consolas"/>
+          <w:sz w:val="20"/>
+          <w:szCs w:val="20"/>
+        </w:rPr>
+      </w:pPr>
+      <w:r>
+        <w:rPr>
+          <w:rFonts w:ascii="Consolas" w:hAnsi="Consolas" w:cs="Consolas"/>
+          <w:color w:val="3F7F5F"/>
+          <w:sz w:val="20"/>
+          <w:szCs w:val="20"/>
+        </w:rPr>
+        <w:tab/>
+      </w:r>
+      <w:r>
+        <w:rPr>
+          <w:rFonts w:ascii="Consolas" w:hAnsi="Consolas" w:cs="Consolas"/>
+          <w:color w:val="3F7F5F"/>
+          <w:sz w:val="20"/>
+          <w:szCs w:val="20"/>
+        </w:rPr>
+        <w:tab/>
+      </w:r>
+      <w:proofErr w:type="spellStart"/>
+      <w:proofErr w:type="gramStart"/>
+      <w:r>
+        <w:rPr>
+          <w:rFonts w:ascii="Consolas" w:hAnsi="Consolas" w:cs="Consolas"/>
+          <w:color w:val="3F7F5F"/>
+          <w:sz w:val="20"/>
+          <w:szCs w:val="20"/>
+        </w:rPr>
+        <w:t>product.setProductDescription</w:t>
+      </w:r>
+      <w:proofErr w:type="spellEnd"/>
+      <w:r>
+        <w:rPr>
+          <w:rFonts w:ascii="Consolas" w:hAnsi="Consolas" w:cs="Consolas"/>
+          <w:color w:val="3F7F5F"/>
+          <w:sz w:val="20"/>
+          <w:szCs w:val="20"/>
+        </w:rPr>
+        <w:t>(</w:t>
+      </w:r>
+      <w:proofErr w:type="gramEnd"/>
+      <w:r>
+        <w:rPr>
+          <w:rFonts w:ascii="Consolas" w:hAnsi="Consolas" w:cs="Consolas"/>
+          <w:color w:val="3F7F5F"/>
+          <w:sz w:val="20"/>
+          <w:szCs w:val="20"/>
+        </w:rPr>
+        <w:t>"</w:t>
+      </w:r>
+      <w:proofErr w:type="spellStart"/>
+      <w:r>
+        <w:rPr>
+          <w:rFonts w:ascii="Consolas" w:hAnsi="Consolas" w:cs="Consolas"/>
+          <w:color w:val="3F7F5F"/>
+          <w:sz w:val="20"/>
+          <w:szCs w:val="20"/>
+          <w:u w:val="single"/>
+        </w:rPr>
+        <w:t>Optimise</w:t>
+      </w:r>
+      <w:proofErr w:type="spellEnd"/>
+      <w:r>
+        <w:rPr>
+          <w:rFonts w:ascii="Consolas" w:hAnsi="Consolas" w:cs="Consolas"/>
+          <w:color w:val="3F7F5F"/>
+          <w:sz w:val="20"/>
+          <w:szCs w:val="20"/>
+        </w:rPr>
+        <w:t xml:space="preserve"> Bone Health, Relieves </w:t>
+      </w:r>
+      <w:r>
+        <w:rPr>
+          <w:rFonts w:ascii="Consolas" w:hAnsi="Consolas" w:cs="Consolas"/>
+          <w:color w:val="3F7F5F"/>
+          <w:sz w:val="20"/>
+          <w:szCs w:val="20"/>
+          <w:u w:val="single"/>
+        </w:rPr>
+        <w:t>Osteoporosis</w:t>
+      </w:r>
+      <w:r>
+        <w:rPr>
+          <w:rFonts w:ascii="Consolas" w:hAnsi="Consolas" w:cs="Consolas"/>
+          <w:color w:val="3F7F5F"/>
+          <w:sz w:val="20"/>
+          <w:szCs w:val="20"/>
+        </w:rPr>
+        <w:t>, Calcium Deficiency");</w:t>
+      </w:r>
+    </w:p>
+    <w:p>
+      <w:pPr>
+        <w:autoSpaceDE w:val="0"/>
+        <w:autoSpaceDN w:val="0"/>
+        <w:adjustRightInd w:val="0"/>
+        <w:spacing w:after="0" w:line="240" w:lineRule="auto"/>
+        <w:rPr>
+          <w:rFonts w:ascii="Consolas" w:hAnsi="Consolas" w:cs="Consolas"/>
+          <w:sz w:val="20"/>
+          <w:szCs w:val="20"/>
+        </w:rPr>
+      </w:pPr>
+      <w:r>
+        <w:rPr>
+          <w:rFonts w:ascii="Consolas" w:hAnsi="Consolas" w:cs="Consolas"/>
+          <w:color w:val="3F7F5F"/>
+          <w:sz w:val="20"/>
+          <w:szCs w:val="20"/>
+        </w:rPr>
+        <w:tab/>
+      </w:r>
+      <w:r>
+        <w:rPr>
+          <w:rFonts w:ascii="Consolas" w:hAnsi="Consolas" w:cs="Consolas"/>
+          <w:color w:val="3F7F5F"/>
+          <w:sz w:val="20"/>
+          <w:szCs w:val="20"/>
+        </w:rPr>
+        <w:tab/>
+      </w:r>
+      <w:proofErr w:type="spellStart"/>
+      <w:proofErr w:type="gramStart"/>
+      <w:r>
+        <w:rPr>
+          <w:rFonts w:ascii="Consolas" w:hAnsi="Consolas" w:cs="Consolas"/>
+          <w:color w:val="3F7F5F"/>
+          <w:sz w:val="20"/>
+          <w:szCs w:val="20"/>
+        </w:rPr>
+        <w:t>product.setProductPrice</w:t>
+      </w:r>
+      <w:proofErr w:type="spellEnd"/>
+      <w:r>
+        <w:rPr>
+          <w:rFonts w:ascii="Consolas" w:hAnsi="Consolas" w:cs="Consolas"/>
+          <w:color w:val="3F7F5F"/>
+          <w:sz w:val="20"/>
+          <w:szCs w:val="20"/>
+        </w:rPr>
+        <w:t>(</w:t>
+      </w:r>
+      <w:proofErr w:type="gramEnd"/>
+      <w:r>
+        <w:rPr>
+          <w:rFonts w:ascii="Consolas" w:hAnsi="Consolas" w:cs="Consolas"/>
+          <w:color w:val="3F7F5F"/>
+          <w:sz w:val="20"/>
+          <w:szCs w:val="20"/>
+        </w:rPr>
+        <w:t>112);</w:t>
+      </w:r>
+    </w:p>
+    <w:p>
+      <w:pPr>
+        <w:autoSpaceDE w:val="0"/>
+        <w:autoSpaceDN w:val="0"/>
+        <w:adjustRightInd w:val="0"/>
+        <w:spacing w:after="0" w:line="240" w:lineRule="auto"/>
+        <w:rPr>
+          <w:rFonts w:ascii="Consolas" w:hAnsi="Consolas" w:cs="Consolas"/>
+          <w:sz w:val="20"/>
+          <w:szCs w:val="20"/>
+        </w:rPr>
+      </w:pPr>
+      <w:r>
+        <w:rPr>
+          <w:rFonts w:ascii="Consolas" w:hAnsi="Consolas" w:cs="Consolas"/>
+          <w:color w:val="3F7F5F"/>
+          <w:sz w:val="20"/>
+          <w:szCs w:val="20"/>
+        </w:rPr>
+        <w:tab/>
+      </w:r>
+      <w:r>
+        <w:rPr>
+          <w:rFonts w:ascii="Consolas" w:hAnsi="Consolas" w:cs="Consolas"/>
+          <w:color w:val="3F7F5F"/>
+          <w:sz w:val="20"/>
+          <w:szCs w:val="20"/>
+        </w:rPr>
+        <w:tab/>
+      </w:r>
+      <w:proofErr w:type="spellStart"/>
+      <w:proofErr w:type="gramStart"/>
+      <w:r>
+        <w:rPr>
+          <w:rFonts w:ascii="Consolas" w:hAnsi="Consolas" w:cs="Consolas"/>
+          <w:color w:val="3F7F5F"/>
+          <w:sz w:val="20"/>
+          <w:szCs w:val="20"/>
+        </w:rPr>
+        <w:t>product.setProductQuantity</w:t>
+      </w:r>
+      <w:proofErr w:type="spellEnd"/>
+      <w:r>
+        <w:rPr>
+          <w:rFonts w:ascii="Consolas" w:hAnsi="Consolas" w:cs="Consolas"/>
+          <w:color w:val="3F7F5F"/>
+          <w:sz w:val="20"/>
+          <w:szCs w:val="20"/>
+        </w:rPr>
+        <w:t>(</w:t>
+      </w:r>
+      <w:proofErr w:type="gramEnd"/>
+      <w:r>
+        <w:rPr>
+          <w:rFonts w:ascii="Consolas" w:hAnsi="Consolas" w:cs="Consolas"/>
+          <w:color w:val="3F7F5F"/>
+          <w:sz w:val="20"/>
+          <w:szCs w:val="20"/>
+        </w:rPr>
+        <w:t>15);</w:t>
+      </w:r>
+    </w:p>
+    <w:p>
+      <w:pPr>
+        <w:autoSpaceDE w:val="0"/>
+        <w:autoSpaceDN w:val="0"/>
+        <w:adjustRightInd w:val="0"/>
+        <w:spacing w:after="0" w:line="240" w:lineRule="auto"/>
+        <w:rPr>
+          <w:rFonts w:ascii="Consolas" w:hAnsi="Consolas" w:cs="Consolas"/>
+          <w:sz w:val="20"/>
+          <w:szCs w:val="20"/>
+        </w:rPr>
+      </w:pPr>
+      <w:r>
+        <w:rPr>
+          <w:rFonts w:ascii="Consolas" w:hAnsi="Consolas" w:cs="Consolas"/>
+          <w:color w:val="3F7F5F"/>
+          <w:sz w:val="20"/>
+          <w:szCs w:val="20"/>
+        </w:rPr>
+        <w:tab/>
+      </w:r>
+      <w:r>
+        <w:rPr>
+          <w:rFonts w:ascii="Consolas" w:hAnsi="Consolas" w:cs="Consolas"/>
+          <w:color w:val="3F7F5F"/>
+          <w:sz w:val="20"/>
+          <w:szCs w:val="20"/>
+        </w:rPr>
+        <w:tab/>
+      </w:r>
+      <w:proofErr w:type="spellStart"/>
+      <w:proofErr w:type="gramStart"/>
+      <w:r>
+        <w:rPr>
+          <w:rFonts w:ascii="Consolas" w:hAnsi="Consolas" w:cs="Consolas"/>
+          <w:color w:val="3F7F5F"/>
+          <w:sz w:val="20"/>
+          <w:szCs w:val="20"/>
+        </w:rPr>
+        <w:t>product.setImageUrl</w:t>
+      </w:r>
+      <w:proofErr w:type="spellEnd"/>
+      <w:r>
+        <w:rPr>
+          <w:rFonts w:ascii="Consolas" w:hAnsi="Consolas" w:cs="Consolas"/>
+          <w:color w:val="3F7F5F"/>
+          <w:sz w:val="20"/>
+          <w:szCs w:val="20"/>
+        </w:rPr>
+        <w:t>(</w:t>
+      </w:r>
+      <w:proofErr w:type="gramEnd"/>
+      <w:r>
+        <w:rPr>
+          <w:rFonts w:ascii="Consolas" w:hAnsi="Consolas" w:cs="Consolas"/>
+          <w:color w:val="3F7F5F"/>
+          <w:sz w:val="20"/>
+          <w:szCs w:val="20"/>
+        </w:rPr>
+        <w:t>"HomeoCal.jpg");</w:t>
+      </w:r>
+    </w:p>
+    <w:p>
+      <w:pPr>
+        <w:autoSpaceDE w:val="0"/>
+        <w:autoSpaceDN w:val="0"/>
+        <w:adjustRightInd w:val="0"/>
+        <w:spacing w:after="0" w:line="240" w:lineRule="auto"/>
+        <w:rPr>
+          <w:rFonts w:ascii="Consolas" w:hAnsi="Consolas" w:cs="Consolas"/>
+          <w:sz w:val="20"/>
+          <w:szCs w:val="20"/>
+        </w:rPr>
+      </w:pPr>
+      <w:r>
+        <w:rPr>
+          <w:rFonts w:ascii="Consolas" w:hAnsi="Consolas" w:cs="Consolas"/>
+          <w:color w:val="3F7F5F"/>
+          <w:sz w:val="20"/>
+          <w:szCs w:val="20"/>
+        </w:rPr>
+        <w:tab/>
+      </w:r>
+      <w:r>
+        <w:rPr>
+          <w:rFonts w:ascii="Consolas" w:hAnsi="Consolas" w:cs="Consolas"/>
+          <w:color w:val="3F7F5F"/>
+          <w:sz w:val="20"/>
+          <w:szCs w:val="20"/>
+        </w:rPr>
+        <w:tab/>
+      </w:r>
+      <w:proofErr w:type="spellStart"/>
+      <w:proofErr w:type="gramStart"/>
+      <w:r>
+        <w:rPr>
+          <w:rFonts w:ascii="Consolas" w:hAnsi="Consolas" w:cs="Consolas"/>
+          <w:color w:val="3F7F5F"/>
+          <w:sz w:val="20"/>
+          <w:szCs w:val="20"/>
+        </w:rPr>
+        <w:t>assertEquals</w:t>
+      </w:r>
+      <w:proofErr w:type="spellEnd"/>
+      <w:r>
+        <w:rPr>
+          <w:rFonts w:ascii="Consolas" w:hAnsi="Consolas" w:cs="Consolas"/>
+          <w:color w:val="3F7F5F"/>
+          <w:sz w:val="20"/>
+          <w:szCs w:val="20"/>
+        </w:rPr>
+        <w:t>(</w:t>
+      </w:r>
+      <w:proofErr w:type="gramEnd"/>
+      <w:r>
+        <w:rPr>
+          <w:rFonts w:ascii="Consolas" w:hAnsi="Consolas" w:cs="Consolas"/>
+          <w:color w:val="3F7F5F"/>
+          <w:sz w:val="20"/>
+          <w:szCs w:val="20"/>
+        </w:rPr>
+        <w:t xml:space="preserve">"Successfully added a product inside the table!", true, </w:t>
+      </w:r>
+      <w:proofErr w:type="spellStart"/>
+      <w:r>
+        <w:rPr>
+          <w:rFonts w:ascii="Consolas" w:hAnsi="Consolas" w:cs="Consolas"/>
+          <w:color w:val="3F7F5F"/>
+          <w:sz w:val="20"/>
+          <w:szCs w:val="20"/>
+        </w:rPr>
+        <w:t>productDAO.addProducts</w:t>
+      </w:r>
+      <w:proofErr w:type="spellEnd"/>
+      <w:r>
+        <w:rPr>
+          <w:rFonts w:ascii="Consolas" w:hAnsi="Consolas" w:cs="Consolas"/>
+          <w:color w:val="3F7F5F"/>
+          <w:sz w:val="20"/>
+          <w:szCs w:val="20"/>
+        </w:rPr>
+        <w:t>(product));</w:t>
+      </w:r>
+    </w:p>
+    <w:p>
+      <w:pPr>
+        <w:autoSpaceDE w:val="0"/>
+        <w:autoSpaceDN w:val="0"/>
+        <w:adjustRightInd w:val="0"/>
+        <w:spacing w:after="0" w:line="240" w:lineRule="auto"/>
+        <w:rPr>
+          <w:rFonts w:ascii="Consolas" w:hAnsi="Consolas" w:cs="Consolas"/>
+          <w:sz w:val="20"/>
+          <w:szCs w:val="20"/>
+        </w:rPr>
+      </w:pPr>
+      <w:r>
+        <w:rPr>
+          <w:rFonts w:ascii="Consolas" w:hAnsi="Consolas" w:cs="Consolas"/>
+          <w:color w:val="3F7F5F"/>
+          <w:sz w:val="20"/>
+          <w:szCs w:val="20"/>
+        </w:rPr>
+        <w:tab/>
+        <w:t>}</w:t>
+      </w:r>
+    </w:p>
+    <w:p>
+      <w:pPr>
+        <w:autoSpaceDE w:val="0"/>
+        <w:autoSpaceDN w:val="0"/>
+        <w:adjustRightInd w:val="0"/>
+        <w:spacing w:after="0" w:line="240" w:lineRule="auto"/>
+        <w:rPr>
+          <w:rFonts w:ascii="Consolas" w:hAnsi="Consolas" w:cs="Consolas"/>
+          <w:sz w:val="20"/>
+          <w:szCs w:val="20"/>
+        </w:rPr>
+      </w:pPr>
+      <w:r>
+        <w:rPr>
+          <w:rFonts w:ascii="Consolas" w:hAnsi="Consolas" w:cs="Consolas"/>
+          <w:color w:val="3F7F5F"/>
+          <w:sz w:val="20"/>
+          <w:szCs w:val="20"/>
+        </w:rPr>
+        <w:t>*/</w:t>
+      </w:r>
+    </w:p>
+    <w:p>
+      <w:pPr>
+        <w:autoSpaceDE w:val="0"/>
+        <w:autoSpaceDN w:val="0"/>
+        <w:adjustRightInd w:val="0"/>
+        <w:spacing w:after="0" w:line="240" w:lineRule="auto"/>
+        <w:rPr>
+          <w:rFonts w:ascii="Consolas" w:hAnsi="Consolas" w:cs="Consolas"/>
+          <w:sz w:val="20"/>
+          <w:szCs w:val="20"/>
+        </w:rPr>
+      </w:pPr>
+    </w:p>
+    <w:p>
+      <w:pPr>
+        <w:autoSpaceDE w:val="0"/>
+        <w:autoSpaceDN w:val="0"/>
+        <w:adjustRightInd w:val="0"/>
+        <w:spacing w:after="0" w:line="240" w:lineRule="auto"/>
+        <w:rPr>
+          <w:rFonts w:ascii="Consolas" w:hAnsi="Consolas" w:cs="Consolas"/>
+          <w:sz w:val="20"/>
+          <w:szCs w:val="20"/>
+        </w:rPr>
+      </w:pPr>
+    </w:p>
+    <w:p>
+      <w:pPr>
+        <w:autoSpaceDE w:val="0"/>
+        <w:autoSpaceDN w:val="0"/>
+        <w:adjustRightInd w:val="0"/>
+        <w:spacing w:after="0" w:line="240" w:lineRule="auto"/>
         <w:rPr>
           <w:rFonts w:ascii="Consolas" w:hAnsi="Consolas" w:cs="Consolas"/>
           <w:sz w:val="20"/>
@@ -1643,7 +2320,6 @@
         <w:autoSpaceDN w:val="0"/>
         <w:adjustRightInd w:val="0"/>
         <w:spacing w:after="0" w:line="240" w:lineRule="auto"/>
-        <w:ind w:left="1440"/>
         <w:rPr>
           <w:rFonts w:ascii="Consolas" w:hAnsi="Consolas" w:cs="Consolas"/>
           <w:sz w:val="20"/>
@@ -1709,7 +2385,7 @@
           <w:sz w:val="20"/>
           <w:szCs w:val="20"/>
         </w:rPr>
-        <w:t>testAddProducts</w:t>
+        <w:t>testGetProduct</w:t>
       </w:r>
       <w:proofErr w:type="spellEnd"/>
       <w:r>
@@ -1728,32 +2404,51 @@
         <w:autoSpaceDN w:val="0"/>
         <w:adjustRightInd w:val="0"/>
         <w:spacing w:after="0" w:line="240" w:lineRule="auto"/>
-        <w:ind w:left="1440"/>
-        <w:rPr>
-          <w:rFonts w:ascii="Consolas" w:hAnsi="Consolas" w:cs="Consolas"/>
-          <w:sz w:val="20"/>
-          <w:szCs w:val="20"/>
-        </w:rPr>
-      </w:pPr>
-      <w:r>
-        <w:rPr>
-          <w:rFonts w:ascii="Consolas" w:hAnsi="Consolas" w:cs="Consolas"/>
-          <w:color w:val="000000"/>
-          <w:sz w:val="20"/>
-          <w:szCs w:val="20"/>
-        </w:rPr>
-        <w:tab/>
-      </w:r>
-      <w:r>
-        <w:rPr>
-          <w:rFonts w:ascii="Consolas" w:hAnsi="Consolas" w:cs="Consolas"/>
-          <w:color w:val="000000"/>
-          <w:sz w:val="20"/>
-          <w:szCs w:val="20"/>
-        </w:rPr>
-        <w:tab/>
-      </w:r>
-      <w:proofErr w:type="gramStart"/>
+        <w:rPr>
+          <w:rFonts w:ascii="Consolas" w:hAnsi="Consolas" w:cs="Consolas"/>
+          <w:sz w:val="20"/>
+          <w:szCs w:val="20"/>
+        </w:rPr>
+      </w:pPr>
+      <w:r>
+        <w:rPr>
+          <w:rFonts w:ascii="Consolas" w:hAnsi="Consolas" w:cs="Consolas"/>
+          <w:color w:val="000000"/>
+          <w:sz w:val="20"/>
+          <w:szCs w:val="20"/>
+        </w:rPr>
+        <w:tab/>
+      </w:r>
+      <w:r>
+        <w:rPr>
+          <w:rFonts w:ascii="Consolas" w:hAnsi="Consolas" w:cs="Consolas"/>
+          <w:color w:val="000000"/>
+          <w:sz w:val="20"/>
+          <w:szCs w:val="20"/>
+        </w:rPr>
+        <w:tab/>
+      </w:r>
+      <w:proofErr w:type="gramStart"/>
+      <w:r>
+        <w:rPr>
+          <w:rFonts w:ascii="Consolas" w:hAnsi="Consolas" w:cs="Consolas"/>
+          <w:color w:val="0000C0"/>
+          <w:sz w:val="20"/>
+          <w:szCs w:val="20"/>
+        </w:rPr>
+        <w:t>product</w:t>
+      </w:r>
+      <w:r>
+        <w:rPr>
+          <w:rFonts w:ascii="Consolas" w:hAnsi="Consolas" w:cs="Consolas"/>
+          <w:color w:val="000000"/>
+          <w:sz w:val="20"/>
+          <w:szCs w:val="20"/>
+        </w:rPr>
+        <w:t>=</w:t>
+      </w:r>
+      <w:proofErr w:type="spellStart"/>
+      <w:proofErr w:type="gramEnd"/>
       <w:r>
         <w:rPr>
           <w:rFonts w:ascii="Consolas" w:hAnsi="Consolas" w:cs="Consolas"/>
@@ -1763,59 +2458,48 @@
           <w:sz w:val="20"/>
           <w:szCs w:val="20"/>
         </w:rPr>
-        <w:t>product</w:t>
-      </w:r>
-      <w:r>
-        <w:rPr>
-          <w:rFonts w:ascii="Consolas" w:hAnsi="Consolas" w:cs="Consolas"/>
-          <w:color w:val="000000"/>
-          <w:sz w:val="20"/>
-          <w:szCs w:val="20"/>
-        </w:rPr>
-        <w:t>=</w:t>
-      </w:r>
-      <w:proofErr w:type="gramEnd"/>
-      <w:r>
-        <w:rPr>
-          <w:rFonts w:ascii="Consolas" w:hAnsi="Consolas" w:cs="Consolas"/>
-          <w:b/>
-          <w:bCs/>
-          <w:color w:val="7F0055"/>
-          <w:sz w:val="20"/>
-          <w:szCs w:val="20"/>
-        </w:rPr>
-        <w:t>new</w:t>
-      </w:r>
-      <w:r>
-        <w:rPr>
-          <w:rFonts w:ascii="Consolas" w:hAnsi="Consolas" w:cs="Consolas"/>
-          <w:color w:val="000000"/>
-          <w:sz w:val="20"/>
-          <w:szCs w:val="20"/>
-        </w:rPr>
-        <w:t xml:space="preserve"> Product();</w:t>
-      </w:r>
-    </w:p>
-    <w:p>
-      <w:pPr>
-        <w:autoSpaceDE w:val="0"/>
-        <w:autoSpaceDN w:val="0"/>
-        <w:adjustRightInd w:val="0"/>
-        <w:spacing w:after="0" w:line="240" w:lineRule="auto"/>
-        <w:ind w:left="1440"/>
-        <w:rPr>
-          <w:rFonts w:ascii="Consolas" w:hAnsi="Consolas" w:cs="Consolas"/>
-          <w:sz w:val="20"/>
-          <w:szCs w:val="20"/>
-        </w:rPr>
-      </w:pPr>
-      <w:r>
-        <w:rPr>
-          <w:rFonts w:ascii="Consolas" w:hAnsi="Consolas" w:cs="Consolas"/>
-          <w:color w:val="000000"/>
-          <w:sz w:val="20"/>
-          <w:szCs w:val="20"/>
-        </w:rPr>
+        <w:t>productDAO</w:t>
+      </w:r>
+      <w:r>
+        <w:rPr>
+          <w:rFonts w:ascii="Consolas" w:hAnsi="Consolas" w:cs="Consolas"/>
+          <w:color w:val="000000"/>
+          <w:sz w:val="20"/>
+          <w:szCs w:val="20"/>
+        </w:rPr>
+        <w:t>.getProduct</w:t>
+      </w:r>
+      <w:proofErr w:type="spellEnd"/>
+      <w:r>
+        <w:rPr>
+          <w:rFonts w:ascii="Consolas" w:hAnsi="Consolas" w:cs="Consolas"/>
+          <w:color w:val="000000"/>
+          <w:sz w:val="20"/>
+          <w:szCs w:val="20"/>
+        </w:rPr>
+        <w:t>(1);</w:t>
+      </w:r>
+    </w:p>
+    <w:p>
+      <w:pPr>
+        <w:autoSpaceDE w:val="0"/>
+        <w:autoSpaceDN w:val="0"/>
+        <w:adjustRightInd w:val="0"/>
+        <w:spacing w:after="0" w:line="240" w:lineRule="auto"/>
+        <w:rPr>
+          <w:rFonts w:ascii="Consolas" w:hAnsi="Consolas" w:cs="Consolas"/>
+          <w:sz w:val="20"/>
+          <w:szCs w:val="20"/>
+        </w:rPr>
+      </w:pPr>
+      <w:r>
+        <w:rPr>
+          <w:rFonts w:ascii="Consolas" w:hAnsi="Consolas" w:cs="Consolas"/>
+          <w:color w:val="000000"/>
+          <w:sz w:val="20"/>
+          <w:szCs w:val="20"/>
+        </w:rPr>
+        <w:lastRenderedPageBreak/>
         <w:tab/>
       </w:r>
       <w:r>
@@ -1834,6 +2518,83 @@
           <w:rFonts w:ascii="Consolas" w:hAnsi="Consolas" w:cs="Consolas"/>
           <w:i/>
           <w:iCs/>
+          <w:color w:val="000000"/>
+          <w:sz w:val="20"/>
+          <w:szCs w:val="20"/>
+        </w:rPr>
+        <w:t>assertEquals</w:t>
+      </w:r>
+      <w:proofErr w:type="spellEnd"/>
+      <w:r>
+        <w:rPr>
+          <w:rFonts w:ascii="Consolas" w:hAnsi="Consolas" w:cs="Consolas"/>
+          <w:color w:val="000000"/>
+          <w:sz w:val="20"/>
+          <w:szCs w:val="20"/>
+        </w:rPr>
+        <w:t>(</w:t>
+      </w:r>
+      <w:proofErr w:type="gramEnd"/>
+      <w:r>
+        <w:rPr>
+          <w:rFonts w:ascii="Consolas" w:hAnsi="Consolas" w:cs="Consolas"/>
+          <w:color w:val="2A00FF"/>
+          <w:sz w:val="20"/>
+          <w:szCs w:val="20"/>
+        </w:rPr>
+        <w:t>"Successfully added a product inside the table!"</w:t>
+      </w:r>
+      <w:r>
+        <w:rPr>
+          <w:rFonts w:ascii="Consolas" w:hAnsi="Consolas" w:cs="Consolas"/>
+          <w:color w:val="000000"/>
+          <w:sz w:val="20"/>
+          <w:szCs w:val="20"/>
+        </w:rPr>
+        <w:t xml:space="preserve">, </w:t>
+      </w:r>
+      <w:r>
+        <w:rPr>
+          <w:rFonts w:ascii="Consolas" w:hAnsi="Consolas" w:cs="Consolas"/>
+          <w:color w:val="2A00FF"/>
+          <w:sz w:val="20"/>
+          <w:szCs w:val="20"/>
+        </w:rPr>
+        <w:t xml:space="preserve">"SBL </w:t>
+      </w:r>
+      <w:proofErr w:type="spellStart"/>
+      <w:r>
+        <w:rPr>
+          <w:rFonts w:ascii="Consolas" w:hAnsi="Consolas" w:cs="Consolas"/>
+          <w:color w:val="2A00FF"/>
+          <w:sz w:val="20"/>
+          <w:szCs w:val="20"/>
+        </w:rPr>
+        <w:t>Homeocal</w:t>
+      </w:r>
+      <w:proofErr w:type="spellEnd"/>
+      <w:r>
+        <w:rPr>
+          <w:rFonts w:ascii="Consolas" w:hAnsi="Consolas" w:cs="Consolas"/>
+          <w:color w:val="2A00FF"/>
+          <w:sz w:val="20"/>
+          <w:szCs w:val="20"/>
+        </w:rPr>
+        <w:t xml:space="preserve"> Tabs (25g)"</w:t>
+      </w:r>
+      <w:r>
+        <w:rPr>
+          <w:rFonts w:ascii="Consolas" w:hAnsi="Consolas" w:cs="Consolas"/>
+          <w:color w:val="000000"/>
+          <w:sz w:val="20"/>
+          <w:szCs w:val="20"/>
+        </w:rPr>
+        <w:t xml:space="preserve">, </w:t>
+      </w:r>
+      <w:proofErr w:type="spellStart"/>
+      <w:r>
+        <w:rPr>
+          <w:rFonts w:ascii="Consolas" w:hAnsi="Consolas" w:cs="Consolas"/>
           <w:color w:val="0000C0"/>
           <w:sz w:val="20"/>
           <w:szCs w:val="20"/>
@@ -1847,597 +2608,750 @@
           <w:sz w:val="20"/>
           <w:szCs w:val="20"/>
         </w:rPr>
-        <w:t>.setProductName</w:t>
-      </w:r>
-      <w:proofErr w:type="spellEnd"/>
-      <w:r>
-        <w:rPr>
-          <w:rFonts w:ascii="Consolas" w:hAnsi="Consolas" w:cs="Consolas"/>
-          <w:color w:val="000000"/>
-          <w:sz w:val="20"/>
-          <w:szCs w:val="20"/>
-        </w:rPr>
+        <w:t>.getProductName</w:t>
+      </w:r>
+      <w:proofErr w:type="spellEnd"/>
+      <w:r>
+        <w:rPr>
+          <w:rFonts w:ascii="Consolas" w:hAnsi="Consolas" w:cs="Consolas"/>
+          <w:color w:val="000000"/>
+          <w:sz w:val="20"/>
+          <w:szCs w:val="20"/>
+        </w:rPr>
+        <w:t>());</w:t>
+      </w:r>
+    </w:p>
+    <w:p>
+      <w:pPr>
+        <w:autoSpaceDE w:val="0"/>
+        <w:autoSpaceDN w:val="0"/>
+        <w:adjustRightInd w:val="0"/>
+        <w:spacing w:after="0" w:line="240" w:lineRule="auto"/>
+        <w:rPr>
+          <w:rFonts w:ascii="Consolas" w:hAnsi="Consolas" w:cs="Consolas"/>
+          <w:sz w:val="20"/>
+          <w:szCs w:val="20"/>
+        </w:rPr>
+      </w:pPr>
+      <w:r>
+        <w:rPr>
+          <w:rFonts w:ascii="Consolas" w:hAnsi="Consolas" w:cs="Consolas"/>
+          <w:color w:val="000000"/>
+          <w:sz w:val="20"/>
+          <w:szCs w:val="20"/>
+        </w:rPr>
+        <w:tab/>
+        <w:t>}</w:t>
+      </w:r>
+    </w:p>
+    <w:p>
+      <w:r>
+        <w:t>}</w:t>
+      </w:r>
+    </w:p>
+    <w:p>
+      <w:pPr>
+        <w:pStyle w:val="ListParagraph"/>
+        <w:numPr>
+          <w:ilvl w:val="0"/>
+          <w:numId w:val="2"/>
+        </w:numPr>
+      </w:pPr>
+      <w:r>
+        <w:t xml:space="preserve">Replace </w:t>
+      </w:r>
+      <w:proofErr w:type="spellStart"/>
+      <w:r>
+        <w:t>ProductDAOImpl</w:t>
+      </w:r>
+      <w:proofErr w:type="spellEnd"/>
+      <w:r>
+        <w:t xml:space="preserve"> with the following code</w:t>
+      </w:r>
+    </w:p>
+    <w:p>
+      <w:pPr>
+        <w:ind w:left="1440"/>
+      </w:pPr>
+      <w:proofErr w:type="gramStart"/>
+      <w:r>
+        <w:t>package</w:t>
+      </w:r>
+      <w:proofErr w:type="gramEnd"/>
+      <w:r>
+        <w:t xml:space="preserve"> </w:t>
+      </w:r>
+      <w:proofErr w:type="spellStart"/>
+      <w:r>
+        <w:t>com.health.HealthMedicineQuestBackEnd.daoimpl</w:t>
+      </w:r>
+      <w:proofErr w:type="spellEnd"/>
+      <w:r>
+        <w:t>;</w:t>
+      </w:r>
+    </w:p>
+    <w:p>
+      <w:pPr>
+        <w:ind w:left="1440"/>
+      </w:pPr>
+    </w:p>
+    <w:p>
+      <w:pPr>
+        <w:ind w:left="1440"/>
+      </w:pPr>
+      <w:proofErr w:type="gramStart"/>
+      <w:r>
+        <w:t>import</w:t>
+      </w:r>
+      <w:proofErr w:type="gramEnd"/>
+      <w:r>
+        <w:t xml:space="preserve"> </w:t>
+      </w:r>
+      <w:proofErr w:type="spellStart"/>
+      <w:r>
+        <w:t>java.util.ArrayList</w:t>
+      </w:r>
+      <w:proofErr w:type="spellEnd"/>
+      <w:r>
+        <w:t>;</w:t>
+      </w:r>
+    </w:p>
+    <w:p>
+      <w:pPr>
+        <w:ind w:left="1440"/>
+      </w:pPr>
+      <w:proofErr w:type="gramStart"/>
+      <w:r>
+        <w:t>import</w:t>
+      </w:r>
+      <w:proofErr w:type="gramEnd"/>
+      <w:r>
+        <w:t xml:space="preserve"> </w:t>
+      </w:r>
+      <w:proofErr w:type="spellStart"/>
+      <w:r>
+        <w:t>java.util.List</w:t>
+      </w:r>
+      <w:proofErr w:type="spellEnd"/>
+      <w:r>
+        <w:t>;</w:t>
+      </w:r>
+    </w:p>
+    <w:p>
+      <w:pPr>
+        <w:ind w:left="1440"/>
+      </w:pPr>
+    </w:p>
+    <w:p>
+      <w:pPr>
+        <w:ind w:left="1440"/>
+      </w:pPr>
+      <w:proofErr w:type="gramStart"/>
+      <w:r>
+        <w:t>import</w:t>
+      </w:r>
+      <w:proofErr w:type="gramEnd"/>
+      <w:r>
+        <w:t xml:space="preserve"> </w:t>
+      </w:r>
+      <w:proofErr w:type="spellStart"/>
+      <w:r>
+        <w:t>org.hibernate.SessionFactory</w:t>
+      </w:r>
+      <w:proofErr w:type="spellEnd"/>
+      <w:r>
+        <w:t>;</w:t>
+      </w:r>
+    </w:p>
+    <w:p>
+      <w:pPr>
+        <w:ind w:left="1440"/>
+      </w:pPr>
+      <w:proofErr w:type="gramStart"/>
+      <w:r>
+        <w:t>import</w:t>
+      </w:r>
+      <w:proofErr w:type="gramEnd"/>
+      <w:r>
+        <w:t xml:space="preserve"> </w:t>
+      </w:r>
+      <w:proofErr w:type="spellStart"/>
+      <w:r>
+        <w:t>org.springframework.beans.factory.annotation.Autowired</w:t>
+      </w:r>
+      <w:proofErr w:type="spellEnd"/>
+      <w:r>
+        <w:t>;</w:t>
+      </w:r>
+    </w:p>
+    <w:p>
+      <w:pPr>
+        <w:ind w:left="1440"/>
+      </w:pPr>
+      <w:proofErr w:type="gramStart"/>
+      <w:r>
+        <w:t>import</w:t>
+      </w:r>
+      <w:proofErr w:type="gramEnd"/>
+      <w:r>
+        <w:t xml:space="preserve"> </w:t>
+      </w:r>
+      <w:proofErr w:type="spellStart"/>
+      <w:r>
+        <w:t>org.springframework.stereotype.Repository</w:t>
+      </w:r>
+      <w:proofErr w:type="spellEnd"/>
+      <w:r>
+        <w:t>;</w:t>
+      </w:r>
+    </w:p>
+    <w:p>
+      <w:pPr>
+        <w:ind w:left="1440"/>
+      </w:pPr>
+      <w:proofErr w:type="gramStart"/>
+      <w:r>
+        <w:t>import</w:t>
+      </w:r>
+      <w:proofErr w:type="gramEnd"/>
+      <w:r>
+        <w:t xml:space="preserve"> </w:t>
+      </w:r>
+      <w:proofErr w:type="spellStart"/>
+      <w:r>
+        <w:t>org.springframework.transaction.annotation.Propagation</w:t>
+      </w:r>
+      <w:proofErr w:type="spellEnd"/>
+      <w:r>
+        <w:t>;</w:t>
+      </w:r>
+    </w:p>
+    <w:p>
+      <w:pPr>
+        <w:ind w:left="1440"/>
+      </w:pPr>
+      <w:proofErr w:type="gramStart"/>
+      <w:r>
+        <w:t>import</w:t>
+      </w:r>
+      <w:proofErr w:type="gramEnd"/>
+      <w:r>
+        <w:t xml:space="preserve"> </w:t>
+      </w:r>
+      <w:proofErr w:type="spellStart"/>
+      <w:r>
+        <w:t>org.springframework.transaction.annotation.Transactional</w:t>
+      </w:r>
+      <w:proofErr w:type="spellEnd"/>
+      <w:r>
+        <w:t>;</w:t>
+      </w:r>
+    </w:p>
+    <w:p>
+      <w:pPr>
+        <w:ind w:left="1440"/>
+      </w:pPr>
+    </w:p>
+    <w:p>
+      <w:pPr>
+        <w:ind w:left="1440"/>
+      </w:pPr>
+      <w:proofErr w:type="gramStart"/>
+      <w:r>
+        <w:t>import</w:t>
+      </w:r>
+      <w:proofErr w:type="gramEnd"/>
+      <w:r>
+        <w:t xml:space="preserve"> </w:t>
+      </w:r>
+      <w:proofErr w:type="spellStart"/>
+      <w:r>
+        <w:t>com.health.HealthMedicineQuestBackEnd.dao.IProductDAO</w:t>
+      </w:r>
+      <w:proofErr w:type="spellEnd"/>
+      <w:r>
+        <w:t>;</w:t>
+      </w:r>
+    </w:p>
+    <w:p>
+      <w:pPr>
+        <w:ind w:left="1440"/>
+      </w:pPr>
+      <w:proofErr w:type="gramStart"/>
+      <w:r>
+        <w:t>import</w:t>
+      </w:r>
+      <w:proofErr w:type="gramEnd"/>
+      <w:r>
+        <w:t xml:space="preserve"> </w:t>
+      </w:r>
+      <w:proofErr w:type="spellStart"/>
+      <w:r>
+        <w:t>com.health.HealthMedicineQuestBackEnd.model.Product</w:t>
+      </w:r>
+      <w:proofErr w:type="spellEnd"/>
+      <w:r>
+        <w:t>;</w:t>
+      </w:r>
+    </w:p>
+    <w:p>
+      <w:pPr>
+        <w:ind w:left="1440"/>
+      </w:pPr>
+    </w:p>
+    <w:p>
+      <w:pPr>
+        <w:ind w:left="1440"/>
+      </w:pPr>
+      <w:proofErr w:type="gramStart"/>
+      <w:r>
+        <w:t>@Repository(</w:t>
+      </w:r>
+      <w:proofErr w:type="gramEnd"/>
+      <w:r>
+        <w:t>"</w:t>
+      </w:r>
+      <w:proofErr w:type="spellStart"/>
+      <w:r>
+        <w:t>productDAO</w:t>
+      </w:r>
+      <w:proofErr w:type="spellEnd"/>
+      <w:r>
+        <w:t>")</w:t>
+      </w:r>
+    </w:p>
+    <w:p>
+      <w:pPr>
+        <w:ind w:left="1440"/>
+      </w:pPr>
+      <w:r>
+        <w:t>@Transactional</w:t>
+      </w:r>
+    </w:p>
+    <w:p>
+      <w:pPr>
+        <w:ind w:left="1440"/>
+      </w:pPr>
+      <w:proofErr w:type="gramStart"/>
+      <w:r>
+        <w:t>public</w:t>
+      </w:r>
+      <w:proofErr w:type="gramEnd"/>
+      <w:r>
+        <w:t xml:space="preserve"> class </w:t>
+      </w:r>
+      <w:proofErr w:type="spellStart"/>
+      <w:r>
+        <w:t>ProductDAOImpl</w:t>
+      </w:r>
+      <w:proofErr w:type="spellEnd"/>
+      <w:r>
+        <w:t xml:space="preserve"> implements </w:t>
+      </w:r>
+      <w:proofErr w:type="spellStart"/>
+      <w:r>
+        <w:t>IProductDAO</w:t>
+      </w:r>
+      <w:proofErr w:type="spellEnd"/>
+      <w:r>
+        <w:t xml:space="preserve"> {</w:t>
+      </w:r>
+    </w:p>
+    <w:p>
+      <w:pPr>
+        <w:ind w:left="1440"/>
+      </w:pPr>
+      <w:r>
+        <w:tab/>
+        <w:t>@</w:t>
+      </w:r>
+      <w:proofErr w:type="spellStart"/>
+      <w:r>
+        <w:t>Autowired</w:t>
+      </w:r>
+      <w:proofErr w:type="spellEnd"/>
+    </w:p>
+    <w:p>
+      <w:pPr>
+        <w:ind w:left="1440"/>
+      </w:pPr>
+      <w:r>
+        <w:tab/>
+      </w:r>
+      <w:proofErr w:type="spellStart"/>
+      <w:r>
+        <w:t>SessionFactory</w:t>
+      </w:r>
+      <w:proofErr w:type="spellEnd"/>
+      <w:r>
+        <w:t xml:space="preserve"> </w:t>
+      </w:r>
+      <w:proofErr w:type="spellStart"/>
+      <w:r>
+        <w:t>sessionFactory</w:t>
+      </w:r>
+      <w:proofErr w:type="spellEnd"/>
+      <w:r>
+        <w:t>;</w:t>
+      </w:r>
+    </w:p>
+    <w:p>
+      <w:pPr>
+        <w:ind w:left="1440"/>
+      </w:pPr>
+    </w:p>
+    <w:p>
+      <w:pPr>
+        <w:ind w:left="1440"/>
+      </w:pPr>
+      <w:r>
+        <w:tab/>
+      </w:r>
+      <w:proofErr w:type="gramStart"/>
+      <w:r>
+        <w:t>public</w:t>
+      </w:r>
+      <w:proofErr w:type="gramEnd"/>
+      <w:r>
+        <w:t xml:space="preserve"> List&lt;Product&gt; </w:t>
+      </w:r>
+      <w:proofErr w:type="spellStart"/>
+      <w:r>
+        <w:t>getAllProducts</w:t>
+      </w:r>
+      <w:proofErr w:type="spellEnd"/>
+      <w:r>
+        <w:t>() {</w:t>
+      </w:r>
+    </w:p>
+    <w:p>
+      <w:pPr>
+        <w:ind w:left="1440"/>
+      </w:pPr>
+      <w:r>
+        <w:tab/>
+      </w:r>
+      <w:r>
+        <w:tab/>
+      </w:r>
+      <w:proofErr w:type="gramStart"/>
+      <w:r>
+        <w:t>return</w:t>
+      </w:r>
+      <w:proofErr w:type="gramEnd"/>
+      <w:r>
+        <w:t xml:space="preserve"> </w:t>
+      </w:r>
+      <w:proofErr w:type="spellStart"/>
+      <w:r>
+        <w:t>sessionFactory.getCurrentSession</w:t>
+      </w:r>
+      <w:proofErr w:type="spellEnd"/>
+      <w:r>
+        <w:t>().</w:t>
+      </w:r>
+      <w:proofErr w:type="spellStart"/>
+      <w:r>
+        <w:t>createQuery</w:t>
+      </w:r>
+      <w:proofErr w:type="spellEnd"/>
+      <w:r>
+        <w:t xml:space="preserve">("from Product", </w:t>
+      </w:r>
+      <w:proofErr w:type="spellStart"/>
+      <w:r>
+        <w:t>Product.class</w:t>
+      </w:r>
+      <w:proofErr w:type="spellEnd"/>
+      <w:r>
+        <w:t>).</w:t>
+      </w:r>
+      <w:proofErr w:type="spellStart"/>
+      <w:r>
+        <w:t>getResultList</w:t>
+      </w:r>
+      <w:proofErr w:type="spellEnd"/>
+      <w:r>
+        <w:t>();</w:t>
+      </w:r>
+    </w:p>
+    <w:p>
+      <w:pPr>
+        <w:ind w:left="1440"/>
+      </w:pPr>
+      <w:r>
+        <w:tab/>
+        <w:t>}</w:t>
+      </w:r>
+    </w:p>
+    <w:p>
+      <w:pPr>
+        <w:ind w:left="1440"/>
+      </w:pPr>
+    </w:p>
+    <w:p>
+      <w:pPr>
+        <w:ind w:left="1440"/>
+      </w:pPr>
+      <w:r>
+        <w:tab/>
+      </w:r>
+      <w:proofErr w:type="gramStart"/>
+      <w:r>
+        <w:t>public</w:t>
+      </w:r>
+      <w:proofErr w:type="gramEnd"/>
+      <w:r>
+        <w:t xml:space="preserve"> Product </w:t>
+      </w:r>
+      <w:proofErr w:type="spellStart"/>
+      <w:r>
+        <w:t>getProduct</w:t>
+      </w:r>
+      <w:proofErr w:type="spellEnd"/>
+      <w:r>
         <w:t>(</w:t>
       </w:r>
-      <w:proofErr w:type="gramEnd"/>
-      <w:r>
-        <w:rPr>
-          <w:rFonts w:ascii="Consolas" w:hAnsi="Consolas" w:cs="Consolas"/>
-          <w:color w:val="2A00FF"/>
-          <w:sz w:val="20"/>
-          <w:szCs w:val="20"/>
-        </w:rPr>
-        <w:t xml:space="preserve">"SBL </w:t>
-      </w:r>
-      <w:proofErr w:type="spellStart"/>
-      <w:r>
-        <w:rPr>
-          <w:rFonts w:ascii="Consolas" w:hAnsi="Consolas" w:cs="Consolas"/>
-          <w:color w:val="2A00FF"/>
-          <w:sz w:val="20"/>
-          <w:szCs w:val="20"/>
-        </w:rPr>
-        <w:t>Homeocal</w:t>
-      </w:r>
-      <w:proofErr w:type="spellEnd"/>
-      <w:r>
-        <w:rPr>
-          <w:rFonts w:ascii="Consolas" w:hAnsi="Consolas" w:cs="Consolas"/>
-          <w:color w:val="2A00FF"/>
-          <w:sz w:val="20"/>
-          <w:szCs w:val="20"/>
-        </w:rPr>
-        <w:t xml:space="preserve"> Tabs (25g)"</w:t>
-      </w:r>
-      <w:r>
-        <w:rPr>
-          <w:rFonts w:ascii="Consolas" w:hAnsi="Consolas" w:cs="Consolas"/>
-          <w:color w:val="000000"/>
-          <w:sz w:val="20"/>
-          <w:szCs w:val="20"/>
-        </w:rPr>
+      <w:proofErr w:type="spellStart"/>
+      <w:r>
+        <w:t>int</w:t>
+      </w:r>
+      <w:proofErr w:type="spellEnd"/>
+      <w:r>
+        <w:t xml:space="preserve"> id) {</w:t>
+      </w:r>
+    </w:p>
+    <w:p>
+      <w:pPr>
+        <w:ind w:left="1440"/>
+      </w:pPr>
+      <w:r>
+        <w:lastRenderedPageBreak/>
+        <w:tab/>
+      </w:r>
+      <w:r>
+        <w:tab/>
+      </w:r>
+      <w:proofErr w:type="gramStart"/>
+      <w:r>
+        <w:t>return</w:t>
+      </w:r>
+      <w:proofErr w:type="gramEnd"/>
+      <w:r>
+        <w:t xml:space="preserve"> sessionFactory.getCurrentSession().get(Product.class,Integer.valueOf(id));</w:t>
+      </w:r>
+    </w:p>
+    <w:p>
+      <w:pPr>
+        <w:ind w:left="1440"/>
+      </w:pPr>
+    </w:p>
+    <w:p>
+      <w:pPr>
+        <w:ind w:left="1440"/>
+      </w:pPr>
+      <w:r>
+        <w:tab/>
+        <w:t>}</w:t>
+      </w:r>
+    </w:p>
+    <w:p>
+      <w:pPr>
+        <w:ind w:left="1440"/>
+      </w:pPr>
+    </w:p>
+    <w:p>
+      <w:pPr>
+        <w:ind w:left="1440"/>
+      </w:pPr>
+      <w:r>
+        <w:tab/>
+      </w:r>
+      <w:proofErr w:type="gramStart"/>
+      <w:r>
+        <w:t>public</w:t>
+      </w:r>
+      <w:proofErr w:type="gramEnd"/>
+      <w:r>
+        <w:t xml:space="preserve"> </w:t>
+      </w:r>
+      <w:proofErr w:type="spellStart"/>
+      <w:r>
+        <w:t>boolean</w:t>
+      </w:r>
+      <w:proofErr w:type="spellEnd"/>
+      <w:r>
+        <w:t xml:space="preserve"> </w:t>
+      </w:r>
+      <w:proofErr w:type="spellStart"/>
+      <w:r>
+        <w:t>addProducts</w:t>
+      </w:r>
+      <w:proofErr w:type="spellEnd"/>
+      <w:r>
+        <w:t>(Product p) {</w:t>
+      </w:r>
+    </w:p>
+    <w:p>
+      <w:pPr>
+        <w:ind w:left="1440"/>
+      </w:pPr>
+      <w:r>
+        <w:tab/>
+      </w:r>
+      <w:r>
+        <w:tab/>
+      </w:r>
+      <w:proofErr w:type="gramStart"/>
+      <w:r>
+        <w:t>try</w:t>
+      </w:r>
+      <w:proofErr w:type="gramEnd"/>
+      <w:r>
+        <w:t xml:space="preserve"> {</w:t>
+      </w:r>
+    </w:p>
+    <w:p>
+      <w:pPr>
+        <w:ind w:left="1440"/>
+      </w:pPr>
+      <w:r>
+        <w:tab/>
+      </w:r>
+      <w:r>
+        <w:tab/>
+      </w:r>
+      <w:r>
+        <w:tab/>
+      </w:r>
+      <w:proofErr w:type="spellStart"/>
+      <w:proofErr w:type="gramStart"/>
+      <w:r>
+        <w:t>sessionFactory.getCurrentSession</w:t>
+      </w:r>
+      <w:proofErr w:type="spellEnd"/>
+      <w:r>
+        <w:t>(</w:t>
+      </w:r>
+      <w:proofErr w:type="gramEnd"/>
+      <w:r>
+        <w:t>).persist(p);</w:t>
+      </w:r>
+    </w:p>
+    <w:p>
+      <w:pPr>
+        <w:ind w:left="1440"/>
+      </w:pPr>
+      <w:r>
+        <w:tab/>
+      </w:r>
+      <w:r>
+        <w:tab/>
+      </w:r>
+      <w:r>
+        <w:tab/>
+      </w:r>
+      <w:proofErr w:type="gramStart"/>
+      <w:r>
+        <w:t>return</w:t>
+      </w:r>
+      <w:proofErr w:type="gramEnd"/>
+      <w:r>
+        <w:t xml:space="preserve"> true;</w:t>
+      </w:r>
+    </w:p>
+    <w:p>
+      <w:pPr>
+        <w:ind w:left="1440"/>
+      </w:pPr>
+      <w:r>
+        <w:tab/>
+      </w:r>
+      <w:r>
+        <w:tab/>
+        <w:t>} catch (Exception e) {</w:t>
+      </w:r>
+    </w:p>
+    <w:p>
+      <w:pPr>
+        <w:ind w:left="1440"/>
+      </w:pPr>
+      <w:r>
+        <w:tab/>
+      </w:r>
+      <w:r>
+        <w:tab/>
+      </w:r>
+      <w:r>
+        <w:tab/>
+      </w:r>
+      <w:proofErr w:type="spellStart"/>
+      <w:proofErr w:type="gramStart"/>
+      <w:r>
+        <w:t>e.printStackTrace</w:t>
+      </w:r>
+      <w:proofErr w:type="spellEnd"/>
+      <w:r>
+        <w:t>(</w:t>
+      </w:r>
+      <w:proofErr w:type="gramEnd"/>
+      <w:r>
         <w:t>);</w:t>
       </w:r>
     </w:p>
     <w:p>
       <w:pPr>
-        <w:autoSpaceDE w:val="0"/>
-        <w:autoSpaceDN w:val="0"/>
-        <w:adjustRightInd w:val="0"/>
-        <w:spacing w:after="0" w:line="240" w:lineRule="auto"/>
-        <w:ind w:left="1440"/>
-        <w:rPr>
-          <w:rFonts w:ascii="Consolas" w:hAnsi="Consolas" w:cs="Consolas"/>
-          <w:sz w:val="20"/>
-          <w:szCs w:val="20"/>
-        </w:rPr>
-      </w:pPr>
-      <w:r>
-        <w:rPr>
-          <w:rFonts w:ascii="Consolas" w:hAnsi="Consolas" w:cs="Consolas"/>
-          <w:color w:val="000000"/>
-          <w:sz w:val="20"/>
-          <w:szCs w:val="20"/>
-        </w:rPr>
-        <w:tab/>
-      </w:r>
-      <w:r>
-        <w:rPr>
-          <w:rFonts w:ascii="Consolas" w:hAnsi="Consolas" w:cs="Consolas"/>
-          <w:color w:val="000000"/>
-          <w:sz w:val="20"/>
-          <w:szCs w:val="20"/>
-        </w:rPr>
-        <w:tab/>
-      </w:r>
-      <w:proofErr w:type="spellStart"/>
-      <w:proofErr w:type="gramStart"/>
-      <w:r>
-        <w:rPr>
-          <w:rFonts w:ascii="Consolas" w:hAnsi="Consolas" w:cs="Consolas"/>
-          <w:i/>
-          <w:iCs/>
-          <w:color w:val="0000C0"/>
-          <w:sz w:val="20"/>
-          <w:szCs w:val="20"/>
-        </w:rPr>
-        <w:t>product</w:t>
-      </w:r>
-      <w:r>
-        <w:rPr>
-          <w:rFonts w:ascii="Consolas" w:hAnsi="Consolas" w:cs="Consolas"/>
-          <w:color w:val="000000"/>
-          <w:sz w:val="20"/>
-          <w:szCs w:val="20"/>
-        </w:rPr>
-        <w:t>.setProductDescription</w:t>
-      </w:r>
-      <w:proofErr w:type="spellEnd"/>
-      <w:r>
-        <w:rPr>
-          <w:rFonts w:ascii="Consolas" w:hAnsi="Consolas" w:cs="Consolas"/>
-          <w:color w:val="000000"/>
-          <w:sz w:val="20"/>
-          <w:szCs w:val="20"/>
-        </w:rPr>
-        <w:t>(</w:t>
-      </w:r>
-      <w:proofErr w:type="gramEnd"/>
-      <w:r>
-        <w:rPr>
-          <w:rFonts w:ascii="Consolas" w:hAnsi="Consolas" w:cs="Consolas"/>
-          <w:color w:val="2A00FF"/>
-          <w:sz w:val="20"/>
-          <w:szCs w:val="20"/>
-        </w:rPr>
-        <w:t>"</w:t>
-      </w:r>
-      <w:proofErr w:type="spellStart"/>
-      <w:r>
-        <w:rPr>
-          <w:rFonts w:ascii="Consolas" w:hAnsi="Consolas" w:cs="Consolas"/>
-          <w:color w:val="2A00FF"/>
-          <w:sz w:val="20"/>
-          <w:szCs w:val="20"/>
-        </w:rPr>
-        <w:t>Optimise</w:t>
-      </w:r>
-      <w:proofErr w:type="spellEnd"/>
-      <w:r>
-        <w:rPr>
-          <w:rFonts w:ascii="Consolas" w:hAnsi="Consolas" w:cs="Consolas"/>
-          <w:color w:val="2A00FF"/>
-          <w:sz w:val="20"/>
-          <w:szCs w:val="20"/>
-        </w:rPr>
-        <w:t xml:space="preserve"> Bone Health, Relieves Osteoporosis, Calcium Deficiency"</w:t>
-      </w:r>
-      <w:r>
-        <w:rPr>
-          <w:rFonts w:ascii="Consolas" w:hAnsi="Consolas" w:cs="Consolas"/>
-          <w:color w:val="000000"/>
-          <w:sz w:val="20"/>
-          <w:szCs w:val="20"/>
-        </w:rPr>
-        <w:t>);</w:t>
-      </w:r>
-    </w:p>
-    <w:p>
-      <w:pPr>
-        <w:autoSpaceDE w:val="0"/>
-        <w:autoSpaceDN w:val="0"/>
-        <w:adjustRightInd w:val="0"/>
-        <w:spacing w:after="0" w:line="240" w:lineRule="auto"/>
-        <w:ind w:left="1440"/>
-        <w:rPr>
-          <w:rFonts w:ascii="Consolas" w:hAnsi="Consolas" w:cs="Consolas"/>
-          <w:sz w:val="20"/>
-          <w:szCs w:val="20"/>
-        </w:rPr>
-      </w:pPr>
-      <w:r>
-        <w:rPr>
-          <w:rFonts w:ascii="Consolas" w:hAnsi="Consolas" w:cs="Consolas"/>
-          <w:color w:val="000000"/>
-          <w:sz w:val="20"/>
-          <w:szCs w:val="20"/>
-        </w:rPr>
-        <w:tab/>
-      </w:r>
-      <w:r>
-        <w:rPr>
-          <w:rFonts w:ascii="Consolas" w:hAnsi="Consolas" w:cs="Consolas"/>
-          <w:color w:val="000000"/>
-          <w:sz w:val="20"/>
-          <w:szCs w:val="20"/>
-        </w:rPr>
-        <w:tab/>
-      </w:r>
-      <w:proofErr w:type="spellStart"/>
-      <w:proofErr w:type="gramStart"/>
-      <w:r>
-        <w:rPr>
-          <w:rFonts w:ascii="Consolas" w:hAnsi="Consolas" w:cs="Consolas"/>
-          <w:i/>
-          <w:iCs/>
-          <w:color w:val="0000C0"/>
-          <w:sz w:val="20"/>
-          <w:szCs w:val="20"/>
-        </w:rPr>
-        <w:t>product</w:t>
-      </w:r>
-      <w:r>
-        <w:rPr>
-          <w:rFonts w:ascii="Consolas" w:hAnsi="Consolas" w:cs="Consolas"/>
-          <w:color w:val="000000"/>
-          <w:sz w:val="20"/>
-          <w:szCs w:val="20"/>
-        </w:rPr>
-        <w:t>.setProductPrice</w:t>
-      </w:r>
-      <w:proofErr w:type="spellEnd"/>
-      <w:r>
-        <w:rPr>
-          <w:rFonts w:ascii="Consolas" w:hAnsi="Consolas" w:cs="Consolas"/>
-          <w:color w:val="000000"/>
-          <w:sz w:val="20"/>
-          <w:szCs w:val="20"/>
-        </w:rPr>
-        <w:t>(</w:t>
-      </w:r>
-      <w:proofErr w:type="gramEnd"/>
-      <w:r>
-        <w:rPr>
-          <w:rFonts w:ascii="Consolas" w:hAnsi="Consolas" w:cs="Consolas"/>
-          <w:color w:val="000000"/>
-          <w:sz w:val="20"/>
-          <w:szCs w:val="20"/>
-        </w:rPr>
-        <w:t>112);</w:t>
-      </w:r>
-    </w:p>
-    <w:p>
-      <w:pPr>
-        <w:autoSpaceDE w:val="0"/>
-        <w:autoSpaceDN w:val="0"/>
-        <w:adjustRightInd w:val="0"/>
-        <w:spacing w:after="0" w:line="240" w:lineRule="auto"/>
-        <w:ind w:left="1440"/>
-        <w:rPr>
-          <w:rFonts w:ascii="Consolas" w:hAnsi="Consolas" w:cs="Consolas"/>
-          <w:sz w:val="20"/>
-          <w:szCs w:val="20"/>
-        </w:rPr>
-      </w:pPr>
-      <w:r>
-        <w:rPr>
-          <w:rFonts w:ascii="Consolas" w:hAnsi="Consolas" w:cs="Consolas"/>
-          <w:color w:val="000000"/>
-          <w:sz w:val="20"/>
-          <w:szCs w:val="20"/>
-        </w:rPr>
-        <w:tab/>
-      </w:r>
-      <w:r>
-        <w:rPr>
-          <w:rFonts w:ascii="Consolas" w:hAnsi="Consolas" w:cs="Consolas"/>
-          <w:color w:val="000000"/>
-          <w:sz w:val="20"/>
-          <w:szCs w:val="20"/>
-        </w:rPr>
-        <w:tab/>
-      </w:r>
-      <w:proofErr w:type="spellStart"/>
-      <w:proofErr w:type="gramStart"/>
-      <w:r>
-        <w:rPr>
-          <w:rFonts w:ascii="Consolas" w:hAnsi="Consolas" w:cs="Consolas"/>
-          <w:i/>
-          <w:iCs/>
-          <w:color w:val="0000C0"/>
-          <w:sz w:val="20"/>
-          <w:szCs w:val="20"/>
-        </w:rPr>
-        <w:t>product</w:t>
-      </w:r>
-      <w:r>
-        <w:rPr>
-          <w:rFonts w:ascii="Consolas" w:hAnsi="Consolas" w:cs="Consolas"/>
-          <w:color w:val="000000"/>
-          <w:sz w:val="20"/>
-          <w:szCs w:val="20"/>
-        </w:rPr>
-        <w:t>.setProductQuantity</w:t>
-      </w:r>
-      <w:proofErr w:type="spellEnd"/>
-      <w:r>
-        <w:rPr>
-          <w:rFonts w:ascii="Consolas" w:hAnsi="Consolas" w:cs="Consolas"/>
-          <w:color w:val="000000"/>
-          <w:sz w:val="20"/>
-          <w:szCs w:val="20"/>
-        </w:rPr>
-        <w:t>(</w:t>
-      </w:r>
-      <w:proofErr w:type="gramEnd"/>
-      <w:r>
-        <w:rPr>
-          <w:rFonts w:ascii="Consolas" w:hAnsi="Consolas" w:cs="Consolas"/>
-          <w:color w:val="000000"/>
-          <w:sz w:val="20"/>
-          <w:szCs w:val="20"/>
-        </w:rPr>
-        <w:t>15);</w:t>
-      </w:r>
-    </w:p>
-    <w:p>
-      <w:pPr>
-        <w:autoSpaceDE w:val="0"/>
-        <w:autoSpaceDN w:val="0"/>
-        <w:adjustRightInd w:val="0"/>
-        <w:spacing w:after="0" w:line="240" w:lineRule="auto"/>
-        <w:ind w:left="1440"/>
-        <w:rPr>
-          <w:rFonts w:ascii="Consolas" w:hAnsi="Consolas" w:cs="Consolas"/>
-          <w:sz w:val="20"/>
-          <w:szCs w:val="20"/>
-        </w:rPr>
-      </w:pPr>
-      <w:r>
-        <w:rPr>
-          <w:rFonts w:ascii="Consolas" w:hAnsi="Consolas" w:cs="Consolas"/>
-          <w:color w:val="000000"/>
-          <w:sz w:val="20"/>
-          <w:szCs w:val="20"/>
-        </w:rPr>
-        <w:tab/>
-      </w:r>
-      <w:r>
-        <w:rPr>
-          <w:rFonts w:ascii="Consolas" w:hAnsi="Consolas" w:cs="Consolas"/>
-          <w:color w:val="000000"/>
-          <w:sz w:val="20"/>
-          <w:szCs w:val="20"/>
-        </w:rPr>
-        <w:tab/>
-      </w:r>
-      <w:proofErr w:type="spellStart"/>
-      <w:proofErr w:type="gramStart"/>
-      <w:r>
-        <w:rPr>
-          <w:rFonts w:ascii="Consolas" w:hAnsi="Consolas" w:cs="Consolas"/>
-          <w:i/>
-          <w:iCs/>
-          <w:color w:val="0000C0"/>
-          <w:sz w:val="20"/>
-          <w:szCs w:val="20"/>
-        </w:rPr>
-        <w:t>product</w:t>
-      </w:r>
-      <w:r>
-        <w:rPr>
-          <w:rFonts w:ascii="Consolas" w:hAnsi="Consolas" w:cs="Consolas"/>
-          <w:color w:val="000000"/>
-          <w:sz w:val="20"/>
-          <w:szCs w:val="20"/>
-        </w:rPr>
-        <w:t>.setImageUrl</w:t>
-      </w:r>
-      <w:proofErr w:type="spellEnd"/>
-      <w:r>
-        <w:rPr>
-          <w:rFonts w:ascii="Consolas" w:hAnsi="Consolas" w:cs="Consolas"/>
-          <w:color w:val="000000"/>
-          <w:sz w:val="20"/>
-          <w:szCs w:val="20"/>
-        </w:rPr>
-        <w:t>(</w:t>
-      </w:r>
-      <w:proofErr w:type="gramEnd"/>
-      <w:r>
-        <w:rPr>
-          <w:rFonts w:ascii="Consolas" w:hAnsi="Consolas" w:cs="Consolas"/>
-          <w:color w:val="2A00FF"/>
-          <w:sz w:val="20"/>
-          <w:szCs w:val="20"/>
-        </w:rPr>
-        <w:t>"HomeoCal.jpg"</w:t>
-      </w:r>
-      <w:r>
-        <w:rPr>
-          <w:rFonts w:ascii="Consolas" w:hAnsi="Consolas" w:cs="Consolas"/>
-          <w:color w:val="000000"/>
-          <w:sz w:val="20"/>
-          <w:szCs w:val="20"/>
-        </w:rPr>
-        <w:t>);</w:t>
-      </w:r>
-    </w:p>
-    <w:p>
-      <w:pPr>
-        <w:autoSpaceDE w:val="0"/>
-        <w:autoSpaceDN w:val="0"/>
-        <w:adjustRightInd w:val="0"/>
-        <w:spacing w:after="0" w:line="240" w:lineRule="auto"/>
-        <w:ind w:left="1440"/>
-        <w:rPr>
-          <w:rFonts w:ascii="Consolas" w:hAnsi="Consolas" w:cs="Consolas"/>
-          <w:sz w:val="20"/>
-          <w:szCs w:val="20"/>
-        </w:rPr>
-      </w:pPr>
-      <w:r>
-        <w:rPr>
-          <w:rFonts w:ascii="Consolas" w:hAnsi="Consolas" w:cs="Consolas"/>
-          <w:color w:val="000000"/>
-          <w:sz w:val="20"/>
-          <w:szCs w:val="20"/>
-        </w:rPr>
-        <w:tab/>
-      </w:r>
-      <w:r>
-        <w:rPr>
-          <w:rFonts w:ascii="Consolas" w:hAnsi="Consolas" w:cs="Consolas"/>
-          <w:color w:val="000000"/>
-          <w:sz w:val="20"/>
-          <w:szCs w:val="20"/>
-        </w:rPr>
-        <w:tab/>
-      </w:r>
-      <w:proofErr w:type="spellStart"/>
-      <w:proofErr w:type="gramStart"/>
-      <w:r>
-        <w:rPr>
-          <w:rFonts w:ascii="Consolas" w:hAnsi="Consolas" w:cs="Consolas"/>
-          <w:i/>
-          <w:iCs/>
-          <w:color w:val="000000"/>
-          <w:sz w:val="20"/>
-          <w:szCs w:val="20"/>
-        </w:rPr>
-        <w:t>assertEquals</w:t>
-      </w:r>
-      <w:proofErr w:type="spellEnd"/>
-      <w:r>
-        <w:rPr>
-          <w:rFonts w:ascii="Consolas" w:hAnsi="Consolas" w:cs="Consolas"/>
-          <w:color w:val="000000"/>
-          <w:sz w:val="20"/>
-          <w:szCs w:val="20"/>
-        </w:rPr>
-        <w:t>(</w:t>
-      </w:r>
-      <w:proofErr w:type="gramEnd"/>
-      <w:r>
-        <w:rPr>
-          <w:rFonts w:ascii="Consolas" w:hAnsi="Consolas" w:cs="Consolas"/>
-          <w:color w:val="2A00FF"/>
-          <w:sz w:val="20"/>
-          <w:szCs w:val="20"/>
-        </w:rPr>
-        <w:t>"Successfully added a product inside the table!"</w:t>
-      </w:r>
-      <w:r>
-        <w:rPr>
-          <w:rFonts w:ascii="Consolas" w:hAnsi="Consolas" w:cs="Consolas"/>
-          <w:color w:val="000000"/>
-          <w:sz w:val="20"/>
-          <w:szCs w:val="20"/>
-        </w:rPr>
-        <w:t xml:space="preserve">, </w:t>
-      </w:r>
-      <w:r>
-        <w:rPr>
-          <w:rFonts w:ascii="Consolas" w:hAnsi="Consolas" w:cs="Consolas"/>
-          <w:b/>
-          <w:bCs/>
-          <w:color w:val="7F0055"/>
-          <w:sz w:val="20"/>
-          <w:szCs w:val="20"/>
-        </w:rPr>
-        <w:t>true</w:t>
-      </w:r>
-      <w:r>
-        <w:rPr>
-          <w:rFonts w:ascii="Consolas" w:hAnsi="Consolas" w:cs="Consolas"/>
-          <w:color w:val="000000"/>
-          <w:sz w:val="20"/>
-          <w:szCs w:val="20"/>
-        </w:rPr>
-        <w:t xml:space="preserve">, </w:t>
-      </w:r>
-      <w:proofErr w:type="spellStart"/>
-      <w:r>
-        <w:rPr>
-          <w:rFonts w:ascii="Consolas" w:hAnsi="Consolas" w:cs="Consolas"/>
-          <w:i/>
-          <w:iCs/>
-          <w:color w:val="0000C0"/>
-          <w:sz w:val="20"/>
-          <w:szCs w:val="20"/>
-        </w:rPr>
-        <w:t>productDAO</w:t>
-      </w:r>
-      <w:r>
-        <w:rPr>
-          <w:rFonts w:ascii="Consolas" w:hAnsi="Consolas" w:cs="Consolas"/>
-          <w:color w:val="000000"/>
-          <w:sz w:val="20"/>
-          <w:szCs w:val="20"/>
-        </w:rPr>
-        <w:t>.addProducts</w:t>
-      </w:r>
-      <w:proofErr w:type="spellEnd"/>
-      <w:r>
-        <w:rPr>
-          <w:rFonts w:ascii="Consolas" w:hAnsi="Consolas" w:cs="Consolas"/>
-          <w:color w:val="000000"/>
-          <w:sz w:val="20"/>
-          <w:szCs w:val="20"/>
-        </w:rPr>
-        <w:t>(</w:t>
-      </w:r>
-      <w:r>
-        <w:rPr>
-          <w:rFonts w:ascii="Consolas" w:hAnsi="Consolas" w:cs="Consolas"/>
-          <w:i/>
-          <w:iCs/>
-          <w:color w:val="0000C0"/>
-          <w:sz w:val="20"/>
-          <w:szCs w:val="20"/>
-        </w:rPr>
-        <w:t>product</w:t>
-      </w:r>
-      <w:r>
-        <w:rPr>
-          <w:rFonts w:ascii="Consolas" w:hAnsi="Consolas" w:cs="Consolas"/>
-          <w:color w:val="000000"/>
-          <w:sz w:val="20"/>
-          <w:szCs w:val="20"/>
-        </w:rPr>
-        <w:t>));</w:t>
-      </w:r>
-    </w:p>
-    <w:p>
-      <w:pPr>
-        <w:autoSpaceDE w:val="0"/>
-        <w:autoSpaceDN w:val="0"/>
-        <w:adjustRightInd w:val="0"/>
-        <w:spacing w:after="0" w:line="240" w:lineRule="auto"/>
-        <w:ind w:left="1440"/>
-        <w:rPr>
-          <w:rFonts w:ascii="Consolas" w:hAnsi="Consolas" w:cs="Consolas"/>
-          <w:sz w:val="20"/>
-          <w:szCs w:val="20"/>
-        </w:rPr>
-      </w:pPr>
-      <w:r>
-        <w:rPr>
-          <w:rFonts w:ascii="Consolas" w:hAnsi="Consolas" w:cs="Consolas"/>
-          <w:color w:val="000000"/>
-          <w:sz w:val="20"/>
-          <w:szCs w:val="20"/>
-        </w:rPr>
+        <w:ind w:left="1440"/>
+      </w:pPr>
+      <w:r>
+        <w:tab/>
+      </w:r>
+      <w:r>
+        <w:tab/>
+      </w:r>
+      <w:r>
+        <w:tab/>
+      </w:r>
+      <w:proofErr w:type="gramStart"/>
+      <w:r>
+        <w:t>return</w:t>
+      </w:r>
+      <w:proofErr w:type="gramEnd"/>
+      <w:r>
+        <w:t xml:space="preserve"> false;</w:t>
+      </w:r>
+    </w:p>
+    <w:p>
+      <w:pPr>
+        <w:ind w:left="1440"/>
+      </w:pPr>
+      <w:r>
+        <w:tab/>
+      </w:r>
+      <w:r>
         <w:tab/>
         <w:t>}</w:t>
       </w:r>
     </w:p>
     <w:p>
       <w:pPr>
-        <w:autoSpaceDE w:val="0"/>
-        <w:autoSpaceDN w:val="0"/>
-        <w:adjustRightInd w:val="0"/>
-        <w:spacing w:after="0" w:line="240" w:lineRule="auto"/>
-        <w:ind w:left="1440"/>
-        <w:rPr>
-          <w:rFonts w:ascii="Consolas" w:hAnsi="Consolas" w:cs="Consolas"/>
-          <w:sz w:val="20"/>
-          <w:szCs w:val="20"/>
-        </w:rPr>
-      </w:pPr>
-      <w:r>
-        <w:rPr>
-          <w:rFonts w:ascii="Consolas" w:hAnsi="Consolas" w:cs="Consolas"/>
-          <w:color w:val="000000"/>
-          <w:sz w:val="20"/>
-          <w:szCs w:val="20"/>
-        </w:rPr>
+        <w:ind w:left="1440"/>
+      </w:pPr>
+      <w:r>
+        <w:tab/>
         <w:t>}</w:t>
       </w:r>
     </w:p>
     <w:p>
       <w:pPr>
         <w:pStyle w:val="ListParagraph"/>
-        <w:ind w:left="1800"/>
-      </w:pPr>
-    </w:p>
-    <w:p>
-      <w:pPr>
-        <w:pStyle w:val="ListParagraph"/>
-        <w:ind w:left="1800"/>
-      </w:pPr>
-      <w:r>
-        <w:t xml:space="preserve">2. Run as </w:t>
+        <w:numPr>
+          <w:ilvl w:val="0"/>
+          <w:numId w:val="2"/>
+        </w:numPr>
+      </w:pPr>
+      <w:r>
+        <w:t xml:space="preserve">Run as </w:t>
       </w:r>
       <w:proofErr w:type="spellStart"/>
       <w:r>

</xml_diff>

<commit_message>
This is my Ninth day first commit
</commit_message>
<xml_diff>
--- a/04032017Writing JUNIT Test Case.docx
+++ b/04032017Writing JUNIT Test Case.docx
@@ -2629,6 +2629,7 @@
         <w:spacing w:after="0" w:line="240" w:lineRule="auto"/>
         <w:rPr>
           <w:rFonts w:ascii="Consolas" w:hAnsi="Consolas" w:cs="Consolas"/>
+          <w:color w:val="000000"/>
           <w:sz w:val="20"/>
           <w:szCs w:val="20"/>
         </w:rPr>
@@ -2643,6 +2644,1140 @@
         <w:tab/>
         <w:t>}</w:t>
       </w:r>
+    </w:p>
+    <w:p>
+      <w:pPr>
+        <w:autoSpaceDE w:val="0"/>
+        <w:autoSpaceDN w:val="0"/>
+        <w:adjustRightInd w:val="0"/>
+        <w:spacing w:after="0" w:line="240" w:lineRule="auto"/>
+        <w:rPr>
+          <w:rFonts w:ascii="Consolas" w:hAnsi="Consolas" w:cs="Consolas"/>
+          <w:sz w:val="20"/>
+          <w:szCs w:val="20"/>
+        </w:rPr>
+      </w:pPr>
+      <w:r>
+        <w:rPr>
+          <w:rFonts w:ascii="Consolas" w:hAnsi="Consolas" w:cs="Consolas"/>
+          <w:color w:val="000000"/>
+          <w:sz w:val="20"/>
+          <w:szCs w:val="20"/>
+        </w:rPr>
+        <w:tab/>
+      </w:r>
+      <w:r>
+        <w:rPr>
+          <w:rFonts w:ascii="Consolas" w:hAnsi="Consolas" w:cs="Consolas"/>
+          <w:color w:val="646464"/>
+          <w:sz w:val="20"/>
+          <w:szCs w:val="20"/>
+        </w:rPr>
+        <w:t>@</w:t>
+      </w:r>
+      <w:r>
+        <w:rPr>
+          <w:rFonts w:ascii="Consolas" w:hAnsi="Consolas" w:cs="Consolas"/>
+          <w:color w:val="646464"/>
+          <w:sz w:val="20"/>
+          <w:szCs w:val="20"/>
+          <w:highlight w:val="lightGray"/>
+        </w:rPr>
+        <w:t>Test</w:t>
+      </w:r>
+    </w:p>
+    <w:p>
+      <w:pPr>
+        <w:autoSpaceDE w:val="0"/>
+        <w:autoSpaceDN w:val="0"/>
+        <w:adjustRightInd w:val="0"/>
+        <w:spacing w:after="0" w:line="240" w:lineRule="auto"/>
+        <w:rPr>
+          <w:rFonts w:ascii="Consolas" w:hAnsi="Consolas" w:cs="Consolas"/>
+          <w:sz w:val="20"/>
+          <w:szCs w:val="20"/>
+        </w:rPr>
+      </w:pPr>
+      <w:r>
+        <w:rPr>
+          <w:rFonts w:ascii="Consolas" w:hAnsi="Consolas" w:cs="Consolas"/>
+          <w:color w:val="000000"/>
+          <w:sz w:val="20"/>
+          <w:szCs w:val="20"/>
+        </w:rPr>
+        <w:tab/>
+      </w:r>
+      <w:proofErr w:type="gramStart"/>
+      <w:r>
+        <w:rPr>
+          <w:rFonts w:ascii="Consolas" w:hAnsi="Consolas" w:cs="Consolas"/>
+          <w:b/>
+          <w:bCs/>
+          <w:color w:val="7F0055"/>
+          <w:sz w:val="20"/>
+          <w:szCs w:val="20"/>
+        </w:rPr>
+        <w:t>public</w:t>
+      </w:r>
+      <w:proofErr w:type="gramEnd"/>
+      <w:r>
+        <w:rPr>
+          <w:rFonts w:ascii="Consolas" w:hAnsi="Consolas" w:cs="Consolas"/>
+          <w:color w:val="000000"/>
+          <w:sz w:val="20"/>
+          <w:szCs w:val="20"/>
+        </w:rPr>
+        <w:t xml:space="preserve"> </w:t>
+      </w:r>
+      <w:r>
+        <w:rPr>
+          <w:rFonts w:ascii="Consolas" w:hAnsi="Consolas" w:cs="Consolas"/>
+          <w:b/>
+          <w:bCs/>
+          <w:color w:val="7F0055"/>
+          <w:sz w:val="20"/>
+          <w:szCs w:val="20"/>
+        </w:rPr>
+        <w:t>void</w:t>
+      </w:r>
+      <w:r>
+        <w:rPr>
+          <w:rFonts w:ascii="Consolas" w:hAnsi="Consolas" w:cs="Consolas"/>
+          <w:color w:val="000000"/>
+          <w:sz w:val="20"/>
+          <w:szCs w:val="20"/>
+        </w:rPr>
+        <w:t xml:space="preserve"> </w:t>
+      </w:r>
+      <w:proofErr w:type="spellStart"/>
+      <w:r>
+        <w:rPr>
+          <w:rFonts w:ascii="Consolas" w:hAnsi="Consolas" w:cs="Consolas"/>
+          <w:color w:val="000000"/>
+          <w:sz w:val="20"/>
+          <w:szCs w:val="20"/>
+        </w:rPr>
+        <w:t>testUpdateProduct</w:t>
+      </w:r>
+      <w:proofErr w:type="spellEnd"/>
+      <w:r>
+        <w:rPr>
+          <w:rFonts w:ascii="Consolas" w:hAnsi="Consolas" w:cs="Consolas"/>
+          <w:color w:val="000000"/>
+          <w:sz w:val="20"/>
+          <w:szCs w:val="20"/>
+        </w:rPr>
+        <w:t>(){</w:t>
+      </w:r>
+    </w:p>
+    <w:p>
+      <w:pPr>
+        <w:autoSpaceDE w:val="0"/>
+        <w:autoSpaceDN w:val="0"/>
+        <w:adjustRightInd w:val="0"/>
+        <w:spacing w:after="0" w:line="240" w:lineRule="auto"/>
+        <w:rPr>
+          <w:rFonts w:ascii="Consolas" w:hAnsi="Consolas" w:cs="Consolas"/>
+          <w:sz w:val="20"/>
+          <w:szCs w:val="20"/>
+        </w:rPr>
+      </w:pPr>
+      <w:r>
+        <w:rPr>
+          <w:rFonts w:ascii="Consolas" w:hAnsi="Consolas" w:cs="Consolas"/>
+          <w:color w:val="000000"/>
+          <w:sz w:val="20"/>
+          <w:szCs w:val="20"/>
+        </w:rPr>
+        <w:tab/>
+      </w:r>
+      <w:r>
+        <w:rPr>
+          <w:rFonts w:ascii="Consolas" w:hAnsi="Consolas" w:cs="Consolas"/>
+          <w:color w:val="000000"/>
+          <w:sz w:val="20"/>
+          <w:szCs w:val="20"/>
+        </w:rPr>
+        <w:tab/>
+      </w:r>
+      <w:proofErr w:type="gramStart"/>
+      <w:r>
+        <w:rPr>
+          <w:rFonts w:ascii="Consolas" w:hAnsi="Consolas" w:cs="Consolas"/>
+          <w:color w:val="0000C0"/>
+          <w:sz w:val="20"/>
+          <w:szCs w:val="20"/>
+        </w:rPr>
+        <w:t>product</w:t>
+      </w:r>
+      <w:r>
+        <w:rPr>
+          <w:rFonts w:ascii="Consolas" w:hAnsi="Consolas" w:cs="Consolas"/>
+          <w:color w:val="000000"/>
+          <w:sz w:val="20"/>
+          <w:szCs w:val="20"/>
+        </w:rPr>
+        <w:t>=</w:t>
+      </w:r>
+      <w:proofErr w:type="spellStart"/>
+      <w:proofErr w:type="gramEnd"/>
+      <w:r>
+        <w:rPr>
+          <w:rFonts w:ascii="Consolas" w:hAnsi="Consolas" w:cs="Consolas"/>
+          <w:i/>
+          <w:iCs/>
+          <w:color w:val="0000C0"/>
+          <w:sz w:val="20"/>
+          <w:szCs w:val="20"/>
+        </w:rPr>
+        <w:t>productDAO</w:t>
+      </w:r>
+      <w:r>
+        <w:rPr>
+          <w:rFonts w:ascii="Consolas" w:hAnsi="Consolas" w:cs="Consolas"/>
+          <w:color w:val="000000"/>
+          <w:sz w:val="20"/>
+          <w:szCs w:val="20"/>
+        </w:rPr>
+        <w:t>.getProduct</w:t>
+      </w:r>
+      <w:proofErr w:type="spellEnd"/>
+      <w:r>
+        <w:rPr>
+          <w:rFonts w:ascii="Consolas" w:hAnsi="Consolas" w:cs="Consolas"/>
+          <w:color w:val="000000"/>
+          <w:sz w:val="20"/>
+          <w:szCs w:val="20"/>
+        </w:rPr>
+        <w:t>(1);</w:t>
+      </w:r>
+    </w:p>
+    <w:p>
+      <w:pPr>
+        <w:autoSpaceDE w:val="0"/>
+        <w:autoSpaceDN w:val="0"/>
+        <w:adjustRightInd w:val="0"/>
+        <w:spacing w:after="0" w:line="240" w:lineRule="auto"/>
+        <w:rPr>
+          <w:rFonts w:ascii="Consolas" w:hAnsi="Consolas" w:cs="Consolas"/>
+          <w:sz w:val="20"/>
+          <w:szCs w:val="20"/>
+        </w:rPr>
+      </w:pPr>
+      <w:r>
+        <w:rPr>
+          <w:rFonts w:ascii="Consolas" w:hAnsi="Consolas" w:cs="Consolas"/>
+          <w:color w:val="000000"/>
+          <w:sz w:val="20"/>
+          <w:szCs w:val="20"/>
+        </w:rPr>
+        <w:tab/>
+      </w:r>
+      <w:r>
+        <w:rPr>
+          <w:rFonts w:ascii="Consolas" w:hAnsi="Consolas" w:cs="Consolas"/>
+          <w:color w:val="000000"/>
+          <w:sz w:val="20"/>
+          <w:szCs w:val="20"/>
+        </w:rPr>
+        <w:tab/>
+      </w:r>
+      <w:proofErr w:type="spellStart"/>
+      <w:proofErr w:type="gramStart"/>
+      <w:r>
+        <w:rPr>
+          <w:rFonts w:ascii="Consolas" w:hAnsi="Consolas" w:cs="Consolas"/>
+          <w:color w:val="0000C0"/>
+          <w:sz w:val="20"/>
+          <w:szCs w:val="20"/>
+        </w:rPr>
+        <w:t>product</w:t>
+      </w:r>
+      <w:r>
+        <w:rPr>
+          <w:rFonts w:ascii="Consolas" w:hAnsi="Consolas" w:cs="Consolas"/>
+          <w:color w:val="000000"/>
+          <w:sz w:val="20"/>
+          <w:szCs w:val="20"/>
+        </w:rPr>
+        <w:t>.setProductName</w:t>
+      </w:r>
+      <w:proofErr w:type="spellEnd"/>
+      <w:r>
+        <w:rPr>
+          <w:rFonts w:ascii="Consolas" w:hAnsi="Consolas" w:cs="Consolas"/>
+          <w:color w:val="000000"/>
+          <w:sz w:val="20"/>
+          <w:szCs w:val="20"/>
+        </w:rPr>
+        <w:t>(</w:t>
+      </w:r>
+      <w:proofErr w:type="gramEnd"/>
+      <w:r>
+        <w:rPr>
+          <w:rFonts w:ascii="Consolas" w:hAnsi="Consolas" w:cs="Consolas"/>
+          <w:color w:val="2A00FF"/>
+          <w:sz w:val="20"/>
+          <w:szCs w:val="20"/>
+        </w:rPr>
+        <w:t xml:space="preserve">"SBL </w:t>
+      </w:r>
+      <w:proofErr w:type="spellStart"/>
+      <w:r>
+        <w:rPr>
+          <w:rFonts w:ascii="Consolas" w:hAnsi="Consolas" w:cs="Consolas"/>
+          <w:color w:val="2A00FF"/>
+          <w:sz w:val="20"/>
+          <w:szCs w:val="20"/>
+        </w:rPr>
+        <w:t>Homeocal</w:t>
+      </w:r>
+      <w:proofErr w:type="spellEnd"/>
+      <w:r>
+        <w:rPr>
+          <w:rFonts w:ascii="Consolas" w:hAnsi="Consolas" w:cs="Consolas"/>
+          <w:color w:val="2A00FF"/>
+          <w:sz w:val="20"/>
+          <w:szCs w:val="20"/>
+        </w:rPr>
+        <w:t xml:space="preserve"> Tabs (25g)"</w:t>
+      </w:r>
+      <w:r>
+        <w:rPr>
+          <w:rFonts w:ascii="Consolas" w:hAnsi="Consolas" w:cs="Consolas"/>
+          <w:color w:val="000000"/>
+          <w:sz w:val="20"/>
+          <w:szCs w:val="20"/>
+        </w:rPr>
+        <w:t>);</w:t>
+      </w:r>
+    </w:p>
+    <w:p>
+      <w:pPr>
+        <w:autoSpaceDE w:val="0"/>
+        <w:autoSpaceDN w:val="0"/>
+        <w:adjustRightInd w:val="0"/>
+        <w:spacing w:after="0" w:line="240" w:lineRule="auto"/>
+        <w:rPr>
+          <w:rFonts w:ascii="Consolas" w:hAnsi="Consolas" w:cs="Consolas"/>
+          <w:sz w:val="20"/>
+          <w:szCs w:val="20"/>
+        </w:rPr>
+      </w:pPr>
+      <w:r>
+        <w:rPr>
+          <w:rFonts w:ascii="Consolas" w:hAnsi="Consolas" w:cs="Consolas"/>
+          <w:color w:val="000000"/>
+          <w:sz w:val="20"/>
+          <w:szCs w:val="20"/>
+        </w:rPr>
+        <w:tab/>
+      </w:r>
+      <w:r>
+        <w:rPr>
+          <w:rFonts w:ascii="Consolas" w:hAnsi="Consolas" w:cs="Consolas"/>
+          <w:color w:val="000000"/>
+          <w:sz w:val="20"/>
+          <w:szCs w:val="20"/>
+        </w:rPr>
+        <w:tab/>
+      </w:r>
+      <w:proofErr w:type="spellStart"/>
+      <w:proofErr w:type="gramStart"/>
+      <w:r>
+        <w:rPr>
+          <w:rFonts w:ascii="Consolas" w:hAnsi="Consolas" w:cs="Consolas"/>
+          <w:color w:val="0000C0"/>
+          <w:sz w:val="20"/>
+          <w:szCs w:val="20"/>
+        </w:rPr>
+        <w:t>product</w:t>
+      </w:r>
+      <w:r>
+        <w:rPr>
+          <w:rFonts w:ascii="Consolas" w:hAnsi="Consolas" w:cs="Consolas"/>
+          <w:color w:val="000000"/>
+          <w:sz w:val="20"/>
+          <w:szCs w:val="20"/>
+        </w:rPr>
+        <w:t>.setProductDescription</w:t>
+      </w:r>
+      <w:proofErr w:type="spellEnd"/>
+      <w:r>
+        <w:rPr>
+          <w:rFonts w:ascii="Consolas" w:hAnsi="Consolas" w:cs="Consolas"/>
+          <w:color w:val="000000"/>
+          <w:sz w:val="20"/>
+          <w:szCs w:val="20"/>
+        </w:rPr>
+        <w:t>(</w:t>
+      </w:r>
+      <w:proofErr w:type="gramEnd"/>
+      <w:r>
+        <w:rPr>
+          <w:rFonts w:ascii="Consolas" w:hAnsi="Consolas" w:cs="Consolas"/>
+          <w:color w:val="2A00FF"/>
+          <w:sz w:val="20"/>
+          <w:szCs w:val="20"/>
+        </w:rPr>
+        <w:t>"</w:t>
+      </w:r>
+      <w:proofErr w:type="spellStart"/>
+      <w:r>
+        <w:rPr>
+          <w:rFonts w:ascii="Consolas" w:hAnsi="Consolas" w:cs="Consolas"/>
+          <w:color w:val="2A00FF"/>
+          <w:sz w:val="20"/>
+          <w:szCs w:val="20"/>
+        </w:rPr>
+        <w:t>Optimise</w:t>
+      </w:r>
+      <w:proofErr w:type="spellEnd"/>
+      <w:r>
+        <w:rPr>
+          <w:rFonts w:ascii="Consolas" w:hAnsi="Consolas" w:cs="Consolas"/>
+          <w:color w:val="2A00FF"/>
+          <w:sz w:val="20"/>
+          <w:szCs w:val="20"/>
+        </w:rPr>
+        <w:t xml:space="preserve"> Bone Health, Relieves Osteoporosis, Calcium Deficiency"</w:t>
+      </w:r>
+      <w:r>
+        <w:rPr>
+          <w:rFonts w:ascii="Consolas" w:hAnsi="Consolas" w:cs="Consolas"/>
+          <w:color w:val="000000"/>
+          <w:sz w:val="20"/>
+          <w:szCs w:val="20"/>
+        </w:rPr>
+        <w:t>);</w:t>
+      </w:r>
+    </w:p>
+    <w:p>
+      <w:pPr>
+        <w:autoSpaceDE w:val="0"/>
+        <w:autoSpaceDN w:val="0"/>
+        <w:adjustRightInd w:val="0"/>
+        <w:spacing w:after="0" w:line="240" w:lineRule="auto"/>
+        <w:rPr>
+          <w:rFonts w:ascii="Consolas" w:hAnsi="Consolas" w:cs="Consolas"/>
+          <w:sz w:val="20"/>
+          <w:szCs w:val="20"/>
+        </w:rPr>
+      </w:pPr>
+      <w:r>
+        <w:rPr>
+          <w:rFonts w:ascii="Consolas" w:hAnsi="Consolas" w:cs="Consolas"/>
+          <w:color w:val="000000"/>
+          <w:sz w:val="20"/>
+          <w:szCs w:val="20"/>
+        </w:rPr>
+        <w:tab/>
+      </w:r>
+      <w:r>
+        <w:rPr>
+          <w:rFonts w:ascii="Consolas" w:hAnsi="Consolas" w:cs="Consolas"/>
+          <w:color w:val="000000"/>
+          <w:sz w:val="20"/>
+          <w:szCs w:val="20"/>
+        </w:rPr>
+        <w:tab/>
+      </w:r>
+      <w:proofErr w:type="spellStart"/>
+      <w:proofErr w:type="gramStart"/>
+      <w:r>
+        <w:rPr>
+          <w:rFonts w:ascii="Consolas" w:hAnsi="Consolas" w:cs="Consolas"/>
+          <w:color w:val="0000C0"/>
+          <w:sz w:val="20"/>
+          <w:szCs w:val="20"/>
+        </w:rPr>
+        <w:t>product</w:t>
+      </w:r>
+      <w:r>
+        <w:rPr>
+          <w:rFonts w:ascii="Consolas" w:hAnsi="Consolas" w:cs="Consolas"/>
+          <w:color w:val="000000"/>
+          <w:sz w:val="20"/>
+          <w:szCs w:val="20"/>
+        </w:rPr>
+        <w:t>.setProductPrice</w:t>
+      </w:r>
+      <w:proofErr w:type="spellEnd"/>
+      <w:r>
+        <w:rPr>
+          <w:rFonts w:ascii="Consolas" w:hAnsi="Consolas" w:cs="Consolas"/>
+          <w:color w:val="000000"/>
+          <w:sz w:val="20"/>
+          <w:szCs w:val="20"/>
+        </w:rPr>
+        <w:t>(</w:t>
+      </w:r>
+      <w:proofErr w:type="gramEnd"/>
+      <w:r>
+        <w:rPr>
+          <w:rFonts w:ascii="Consolas" w:hAnsi="Consolas" w:cs="Consolas"/>
+          <w:color w:val="000000"/>
+          <w:sz w:val="20"/>
+          <w:szCs w:val="20"/>
+        </w:rPr>
+        <w:t>112);</w:t>
+      </w:r>
+    </w:p>
+    <w:p>
+      <w:pPr>
+        <w:autoSpaceDE w:val="0"/>
+        <w:autoSpaceDN w:val="0"/>
+        <w:adjustRightInd w:val="0"/>
+        <w:spacing w:after="0" w:line="240" w:lineRule="auto"/>
+        <w:rPr>
+          <w:rFonts w:ascii="Consolas" w:hAnsi="Consolas" w:cs="Consolas"/>
+          <w:sz w:val="20"/>
+          <w:szCs w:val="20"/>
+        </w:rPr>
+      </w:pPr>
+      <w:r>
+        <w:rPr>
+          <w:rFonts w:ascii="Consolas" w:hAnsi="Consolas" w:cs="Consolas"/>
+          <w:color w:val="000000"/>
+          <w:sz w:val="20"/>
+          <w:szCs w:val="20"/>
+        </w:rPr>
+        <w:tab/>
+      </w:r>
+      <w:r>
+        <w:rPr>
+          <w:rFonts w:ascii="Consolas" w:hAnsi="Consolas" w:cs="Consolas"/>
+          <w:color w:val="000000"/>
+          <w:sz w:val="20"/>
+          <w:szCs w:val="20"/>
+        </w:rPr>
+        <w:tab/>
+      </w:r>
+      <w:proofErr w:type="spellStart"/>
+      <w:proofErr w:type="gramStart"/>
+      <w:r>
+        <w:rPr>
+          <w:rFonts w:ascii="Consolas" w:hAnsi="Consolas" w:cs="Consolas"/>
+          <w:color w:val="0000C0"/>
+          <w:sz w:val="20"/>
+          <w:szCs w:val="20"/>
+        </w:rPr>
+        <w:t>product</w:t>
+      </w:r>
+      <w:r>
+        <w:rPr>
+          <w:rFonts w:ascii="Consolas" w:hAnsi="Consolas" w:cs="Consolas"/>
+          <w:color w:val="000000"/>
+          <w:sz w:val="20"/>
+          <w:szCs w:val="20"/>
+        </w:rPr>
+        <w:t>.setProductQuantity</w:t>
+      </w:r>
+      <w:proofErr w:type="spellEnd"/>
+      <w:r>
+        <w:rPr>
+          <w:rFonts w:ascii="Consolas" w:hAnsi="Consolas" w:cs="Consolas"/>
+          <w:color w:val="000000"/>
+          <w:sz w:val="20"/>
+          <w:szCs w:val="20"/>
+        </w:rPr>
+        <w:t>(</w:t>
+      </w:r>
+      <w:proofErr w:type="gramEnd"/>
+      <w:r>
+        <w:rPr>
+          <w:rFonts w:ascii="Consolas" w:hAnsi="Consolas" w:cs="Consolas"/>
+          <w:color w:val="000000"/>
+          <w:sz w:val="20"/>
+          <w:szCs w:val="20"/>
+        </w:rPr>
+        <w:t>10);</w:t>
+      </w:r>
+    </w:p>
+    <w:p>
+      <w:pPr>
+        <w:autoSpaceDE w:val="0"/>
+        <w:autoSpaceDN w:val="0"/>
+        <w:adjustRightInd w:val="0"/>
+        <w:spacing w:after="0" w:line="240" w:lineRule="auto"/>
+        <w:rPr>
+          <w:rFonts w:ascii="Consolas" w:hAnsi="Consolas" w:cs="Consolas"/>
+          <w:sz w:val="20"/>
+          <w:szCs w:val="20"/>
+        </w:rPr>
+      </w:pPr>
+      <w:r>
+        <w:rPr>
+          <w:rFonts w:ascii="Consolas" w:hAnsi="Consolas" w:cs="Consolas"/>
+          <w:color w:val="000000"/>
+          <w:sz w:val="20"/>
+          <w:szCs w:val="20"/>
+        </w:rPr>
+        <w:tab/>
+      </w:r>
+      <w:r>
+        <w:rPr>
+          <w:rFonts w:ascii="Consolas" w:hAnsi="Consolas" w:cs="Consolas"/>
+          <w:color w:val="000000"/>
+          <w:sz w:val="20"/>
+          <w:szCs w:val="20"/>
+        </w:rPr>
+        <w:tab/>
+      </w:r>
+      <w:proofErr w:type="spellStart"/>
+      <w:proofErr w:type="gramStart"/>
+      <w:r>
+        <w:rPr>
+          <w:rFonts w:ascii="Consolas" w:hAnsi="Consolas" w:cs="Consolas"/>
+          <w:color w:val="0000C0"/>
+          <w:sz w:val="20"/>
+          <w:szCs w:val="20"/>
+        </w:rPr>
+        <w:t>product</w:t>
+      </w:r>
+      <w:r>
+        <w:rPr>
+          <w:rFonts w:ascii="Consolas" w:hAnsi="Consolas" w:cs="Consolas"/>
+          <w:color w:val="000000"/>
+          <w:sz w:val="20"/>
+          <w:szCs w:val="20"/>
+        </w:rPr>
+        <w:t>.setImageUrl</w:t>
+      </w:r>
+      <w:proofErr w:type="spellEnd"/>
+      <w:r>
+        <w:rPr>
+          <w:rFonts w:ascii="Consolas" w:hAnsi="Consolas" w:cs="Consolas"/>
+          <w:color w:val="000000"/>
+          <w:sz w:val="20"/>
+          <w:szCs w:val="20"/>
+        </w:rPr>
+        <w:t>(</w:t>
+      </w:r>
+      <w:proofErr w:type="gramEnd"/>
+      <w:r>
+        <w:rPr>
+          <w:rFonts w:ascii="Consolas" w:hAnsi="Consolas" w:cs="Consolas"/>
+          <w:color w:val="2A00FF"/>
+          <w:sz w:val="20"/>
+          <w:szCs w:val="20"/>
+        </w:rPr>
+        <w:t>"HomeoCal.jpg"</w:t>
+      </w:r>
+      <w:r>
+        <w:rPr>
+          <w:rFonts w:ascii="Consolas" w:hAnsi="Consolas" w:cs="Consolas"/>
+          <w:color w:val="000000"/>
+          <w:sz w:val="20"/>
+          <w:szCs w:val="20"/>
+        </w:rPr>
+        <w:t>);</w:t>
+      </w:r>
+    </w:p>
+    <w:p>
+      <w:pPr>
+        <w:autoSpaceDE w:val="0"/>
+        <w:autoSpaceDN w:val="0"/>
+        <w:adjustRightInd w:val="0"/>
+        <w:spacing w:after="0" w:line="240" w:lineRule="auto"/>
+        <w:rPr>
+          <w:rFonts w:ascii="Consolas" w:hAnsi="Consolas" w:cs="Consolas"/>
+          <w:sz w:val="20"/>
+          <w:szCs w:val="20"/>
+        </w:rPr>
+      </w:pPr>
+      <w:r>
+        <w:rPr>
+          <w:rFonts w:ascii="Consolas" w:hAnsi="Consolas" w:cs="Consolas"/>
+          <w:color w:val="000000"/>
+          <w:sz w:val="20"/>
+          <w:szCs w:val="20"/>
+        </w:rPr>
+        <w:tab/>
+      </w:r>
+      <w:r>
+        <w:rPr>
+          <w:rFonts w:ascii="Consolas" w:hAnsi="Consolas" w:cs="Consolas"/>
+          <w:color w:val="000000"/>
+          <w:sz w:val="20"/>
+          <w:szCs w:val="20"/>
+        </w:rPr>
+        <w:tab/>
+      </w:r>
+      <w:proofErr w:type="spellStart"/>
+      <w:proofErr w:type="gramStart"/>
+      <w:r>
+        <w:rPr>
+          <w:rFonts w:ascii="Consolas" w:hAnsi="Consolas" w:cs="Consolas"/>
+          <w:i/>
+          <w:iCs/>
+          <w:color w:val="000000"/>
+          <w:sz w:val="20"/>
+          <w:szCs w:val="20"/>
+        </w:rPr>
+        <w:t>assertEquals</w:t>
+      </w:r>
+      <w:proofErr w:type="spellEnd"/>
+      <w:r>
+        <w:rPr>
+          <w:rFonts w:ascii="Consolas" w:hAnsi="Consolas" w:cs="Consolas"/>
+          <w:color w:val="000000"/>
+          <w:sz w:val="20"/>
+          <w:szCs w:val="20"/>
+        </w:rPr>
+        <w:t>(</w:t>
+      </w:r>
+      <w:proofErr w:type="gramEnd"/>
+      <w:r>
+        <w:rPr>
+          <w:rFonts w:ascii="Consolas" w:hAnsi="Consolas" w:cs="Consolas"/>
+          <w:color w:val="2A00FF"/>
+          <w:sz w:val="20"/>
+          <w:szCs w:val="20"/>
+        </w:rPr>
+        <w:t>"Successfully updated a product inside the table!"</w:t>
+      </w:r>
+      <w:r>
+        <w:rPr>
+          <w:rFonts w:ascii="Consolas" w:hAnsi="Consolas" w:cs="Consolas"/>
+          <w:color w:val="000000"/>
+          <w:sz w:val="20"/>
+          <w:szCs w:val="20"/>
+        </w:rPr>
+        <w:t xml:space="preserve">, </w:t>
+      </w:r>
+      <w:r>
+        <w:rPr>
+          <w:rFonts w:ascii="Consolas" w:hAnsi="Consolas" w:cs="Consolas"/>
+          <w:b/>
+          <w:bCs/>
+          <w:color w:val="7F0055"/>
+          <w:sz w:val="20"/>
+          <w:szCs w:val="20"/>
+        </w:rPr>
+        <w:t>true</w:t>
+      </w:r>
+      <w:r>
+        <w:rPr>
+          <w:rFonts w:ascii="Consolas" w:hAnsi="Consolas" w:cs="Consolas"/>
+          <w:color w:val="000000"/>
+          <w:sz w:val="20"/>
+          <w:szCs w:val="20"/>
+        </w:rPr>
+        <w:t xml:space="preserve">, </w:t>
+      </w:r>
+      <w:proofErr w:type="spellStart"/>
+      <w:r>
+        <w:rPr>
+          <w:rFonts w:ascii="Consolas" w:hAnsi="Consolas" w:cs="Consolas"/>
+          <w:i/>
+          <w:iCs/>
+          <w:color w:val="0000C0"/>
+          <w:sz w:val="20"/>
+          <w:szCs w:val="20"/>
+        </w:rPr>
+        <w:t>productDAO</w:t>
+      </w:r>
+      <w:r>
+        <w:rPr>
+          <w:rFonts w:ascii="Consolas" w:hAnsi="Consolas" w:cs="Consolas"/>
+          <w:color w:val="000000"/>
+          <w:sz w:val="20"/>
+          <w:szCs w:val="20"/>
+        </w:rPr>
+        <w:t>.updateProducts</w:t>
+      </w:r>
+      <w:proofErr w:type="spellEnd"/>
+      <w:r>
+        <w:rPr>
+          <w:rFonts w:ascii="Consolas" w:hAnsi="Consolas" w:cs="Consolas"/>
+          <w:color w:val="000000"/>
+          <w:sz w:val="20"/>
+          <w:szCs w:val="20"/>
+        </w:rPr>
+        <w:t>(</w:t>
+      </w:r>
+      <w:r>
+        <w:rPr>
+          <w:rFonts w:ascii="Consolas" w:hAnsi="Consolas" w:cs="Consolas"/>
+          <w:color w:val="0000C0"/>
+          <w:sz w:val="20"/>
+          <w:szCs w:val="20"/>
+        </w:rPr>
+        <w:t>product</w:t>
+      </w:r>
+      <w:r>
+        <w:rPr>
+          <w:rFonts w:ascii="Consolas" w:hAnsi="Consolas" w:cs="Consolas"/>
+          <w:color w:val="000000"/>
+          <w:sz w:val="20"/>
+          <w:szCs w:val="20"/>
+        </w:rPr>
+        <w:t>));</w:t>
+      </w:r>
+    </w:p>
+    <w:p>
+      <w:pPr>
+        <w:autoSpaceDE w:val="0"/>
+        <w:autoSpaceDN w:val="0"/>
+        <w:adjustRightInd w:val="0"/>
+        <w:spacing w:after="0" w:line="240" w:lineRule="auto"/>
+        <w:rPr>
+          <w:rFonts w:ascii="Consolas" w:hAnsi="Consolas" w:cs="Consolas"/>
+          <w:sz w:val="20"/>
+          <w:szCs w:val="20"/>
+        </w:rPr>
+      </w:pPr>
+      <w:r>
+        <w:rPr>
+          <w:rFonts w:ascii="Consolas" w:hAnsi="Consolas" w:cs="Consolas"/>
+          <w:color w:val="000000"/>
+          <w:sz w:val="20"/>
+          <w:szCs w:val="20"/>
+        </w:rPr>
+        <w:tab/>
+      </w:r>
+    </w:p>
+    <w:p>
+      <w:pPr>
+        <w:autoSpaceDE w:val="0"/>
+        <w:autoSpaceDN w:val="0"/>
+        <w:adjustRightInd w:val="0"/>
+        <w:spacing w:after="0" w:line="240" w:lineRule="auto"/>
+        <w:rPr>
+          <w:rFonts w:ascii="Consolas" w:hAnsi="Consolas" w:cs="Consolas"/>
+          <w:sz w:val="20"/>
+          <w:szCs w:val="20"/>
+        </w:rPr>
+      </w:pPr>
+      <w:r>
+        <w:rPr>
+          <w:rFonts w:ascii="Consolas" w:hAnsi="Consolas" w:cs="Consolas"/>
+          <w:color w:val="000000"/>
+          <w:sz w:val="20"/>
+          <w:szCs w:val="20"/>
+        </w:rPr>
+        <w:tab/>
+        <w:t>}</w:t>
+      </w:r>
+    </w:p>
+    <w:p>
+      <w:pPr>
+        <w:autoSpaceDE w:val="0"/>
+        <w:autoSpaceDN w:val="0"/>
+        <w:adjustRightInd w:val="0"/>
+        <w:spacing w:after="0" w:line="240" w:lineRule="auto"/>
+        <w:rPr>
+          <w:rFonts w:ascii="Consolas" w:hAnsi="Consolas" w:cs="Consolas"/>
+          <w:sz w:val="20"/>
+          <w:szCs w:val="20"/>
+        </w:rPr>
+      </w:pPr>
+      <w:r>
+        <w:rPr>
+          <w:rFonts w:ascii="Consolas" w:hAnsi="Consolas" w:cs="Consolas"/>
+          <w:color w:val="000000"/>
+          <w:sz w:val="20"/>
+          <w:szCs w:val="20"/>
+        </w:rPr>
+        <w:tab/>
+      </w:r>
+    </w:p>
+    <w:p>
+      <w:pPr>
+        <w:autoSpaceDE w:val="0"/>
+        <w:autoSpaceDN w:val="0"/>
+        <w:adjustRightInd w:val="0"/>
+        <w:spacing w:after="0" w:line="240" w:lineRule="auto"/>
+        <w:rPr>
+          <w:rFonts w:ascii="Consolas" w:hAnsi="Consolas" w:cs="Consolas"/>
+          <w:sz w:val="20"/>
+          <w:szCs w:val="20"/>
+        </w:rPr>
+      </w:pPr>
+      <w:r>
+        <w:rPr>
+          <w:rFonts w:ascii="Consolas" w:hAnsi="Consolas" w:cs="Consolas"/>
+          <w:color w:val="000000"/>
+          <w:sz w:val="20"/>
+          <w:szCs w:val="20"/>
+        </w:rPr>
+        <w:tab/>
+      </w:r>
+      <w:r>
+        <w:rPr>
+          <w:rFonts w:ascii="Consolas" w:hAnsi="Consolas" w:cs="Consolas"/>
+          <w:color w:val="646464"/>
+          <w:sz w:val="20"/>
+          <w:szCs w:val="20"/>
+        </w:rPr>
+        <w:t>@</w:t>
+      </w:r>
+      <w:r>
+        <w:rPr>
+          <w:rFonts w:ascii="Consolas" w:hAnsi="Consolas" w:cs="Consolas"/>
+          <w:color w:val="646464"/>
+          <w:sz w:val="20"/>
+          <w:szCs w:val="20"/>
+          <w:highlight w:val="lightGray"/>
+        </w:rPr>
+        <w:t>Test</w:t>
+      </w:r>
+    </w:p>
+    <w:p>
+      <w:pPr>
+        <w:autoSpaceDE w:val="0"/>
+        <w:autoSpaceDN w:val="0"/>
+        <w:adjustRightInd w:val="0"/>
+        <w:spacing w:after="0" w:line="240" w:lineRule="auto"/>
+        <w:rPr>
+          <w:rFonts w:ascii="Consolas" w:hAnsi="Consolas" w:cs="Consolas"/>
+          <w:sz w:val="20"/>
+          <w:szCs w:val="20"/>
+        </w:rPr>
+      </w:pPr>
+      <w:r>
+        <w:rPr>
+          <w:rFonts w:ascii="Consolas" w:hAnsi="Consolas" w:cs="Consolas"/>
+          <w:color w:val="000000"/>
+          <w:sz w:val="20"/>
+          <w:szCs w:val="20"/>
+        </w:rPr>
+        <w:tab/>
+      </w:r>
+      <w:proofErr w:type="gramStart"/>
+      <w:r>
+        <w:rPr>
+          <w:rFonts w:ascii="Consolas" w:hAnsi="Consolas" w:cs="Consolas"/>
+          <w:b/>
+          <w:bCs/>
+          <w:color w:val="7F0055"/>
+          <w:sz w:val="20"/>
+          <w:szCs w:val="20"/>
+        </w:rPr>
+        <w:t>public</w:t>
+      </w:r>
+      <w:proofErr w:type="gramEnd"/>
+      <w:r>
+        <w:rPr>
+          <w:rFonts w:ascii="Consolas" w:hAnsi="Consolas" w:cs="Consolas"/>
+          <w:color w:val="000000"/>
+          <w:sz w:val="20"/>
+          <w:szCs w:val="20"/>
+        </w:rPr>
+        <w:t xml:space="preserve"> </w:t>
+      </w:r>
+      <w:r>
+        <w:rPr>
+          <w:rFonts w:ascii="Consolas" w:hAnsi="Consolas" w:cs="Consolas"/>
+          <w:b/>
+          <w:bCs/>
+          <w:color w:val="7F0055"/>
+          <w:sz w:val="20"/>
+          <w:szCs w:val="20"/>
+        </w:rPr>
+        <w:t>void</w:t>
+      </w:r>
+      <w:r>
+        <w:rPr>
+          <w:rFonts w:ascii="Consolas" w:hAnsi="Consolas" w:cs="Consolas"/>
+          <w:color w:val="000000"/>
+          <w:sz w:val="20"/>
+          <w:szCs w:val="20"/>
+        </w:rPr>
+        <w:t xml:space="preserve"> </w:t>
+      </w:r>
+      <w:proofErr w:type="spellStart"/>
+      <w:r>
+        <w:rPr>
+          <w:rFonts w:ascii="Consolas" w:hAnsi="Consolas" w:cs="Consolas"/>
+          <w:color w:val="000000"/>
+          <w:sz w:val="20"/>
+          <w:szCs w:val="20"/>
+        </w:rPr>
+        <w:t>testDeleteProduct</w:t>
+      </w:r>
+      <w:proofErr w:type="spellEnd"/>
+      <w:r>
+        <w:rPr>
+          <w:rFonts w:ascii="Consolas" w:hAnsi="Consolas" w:cs="Consolas"/>
+          <w:color w:val="000000"/>
+          <w:sz w:val="20"/>
+          <w:szCs w:val="20"/>
+        </w:rPr>
+        <w:t>(){</w:t>
+      </w:r>
+    </w:p>
+    <w:p>
+      <w:pPr>
+        <w:autoSpaceDE w:val="0"/>
+        <w:autoSpaceDN w:val="0"/>
+        <w:adjustRightInd w:val="0"/>
+        <w:spacing w:after="0" w:line="240" w:lineRule="auto"/>
+        <w:rPr>
+          <w:rFonts w:ascii="Consolas" w:hAnsi="Consolas" w:cs="Consolas"/>
+          <w:sz w:val="20"/>
+          <w:szCs w:val="20"/>
+        </w:rPr>
+      </w:pPr>
+      <w:r>
+        <w:rPr>
+          <w:rFonts w:ascii="Consolas" w:hAnsi="Consolas" w:cs="Consolas"/>
+          <w:color w:val="000000"/>
+          <w:sz w:val="20"/>
+          <w:szCs w:val="20"/>
+        </w:rPr>
+        <w:tab/>
+      </w:r>
+      <w:r>
+        <w:rPr>
+          <w:rFonts w:ascii="Consolas" w:hAnsi="Consolas" w:cs="Consolas"/>
+          <w:color w:val="000000"/>
+          <w:sz w:val="20"/>
+          <w:szCs w:val="20"/>
+        </w:rPr>
+        <w:tab/>
+      </w:r>
+      <w:proofErr w:type="spellStart"/>
+      <w:proofErr w:type="gramStart"/>
+      <w:r>
+        <w:rPr>
+          <w:rFonts w:ascii="Consolas" w:hAnsi="Consolas" w:cs="Consolas"/>
+          <w:i/>
+          <w:iCs/>
+          <w:color w:val="000000"/>
+          <w:sz w:val="20"/>
+          <w:szCs w:val="20"/>
+        </w:rPr>
+        <w:t>assertEquals</w:t>
+      </w:r>
+      <w:proofErr w:type="spellEnd"/>
+      <w:r>
+        <w:rPr>
+          <w:rFonts w:ascii="Consolas" w:hAnsi="Consolas" w:cs="Consolas"/>
+          <w:color w:val="000000"/>
+          <w:sz w:val="20"/>
+          <w:szCs w:val="20"/>
+        </w:rPr>
+        <w:t>(</w:t>
+      </w:r>
+      <w:proofErr w:type="gramEnd"/>
+      <w:r>
+        <w:rPr>
+          <w:rFonts w:ascii="Consolas" w:hAnsi="Consolas" w:cs="Consolas"/>
+          <w:color w:val="2A00FF"/>
+          <w:sz w:val="20"/>
+          <w:szCs w:val="20"/>
+        </w:rPr>
+        <w:t>"Successfully deleted a product from the table!"</w:t>
+      </w:r>
+      <w:r>
+        <w:rPr>
+          <w:rFonts w:ascii="Consolas" w:hAnsi="Consolas" w:cs="Consolas"/>
+          <w:color w:val="000000"/>
+          <w:sz w:val="20"/>
+          <w:szCs w:val="20"/>
+        </w:rPr>
+        <w:t xml:space="preserve">, </w:t>
+      </w:r>
+      <w:r>
+        <w:rPr>
+          <w:rFonts w:ascii="Consolas" w:hAnsi="Consolas" w:cs="Consolas"/>
+          <w:b/>
+          <w:bCs/>
+          <w:color w:val="7F0055"/>
+          <w:sz w:val="20"/>
+          <w:szCs w:val="20"/>
+        </w:rPr>
+        <w:t>true</w:t>
+      </w:r>
+      <w:r>
+        <w:rPr>
+          <w:rFonts w:ascii="Consolas" w:hAnsi="Consolas" w:cs="Consolas"/>
+          <w:color w:val="000000"/>
+          <w:sz w:val="20"/>
+          <w:szCs w:val="20"/>
+        </w:rPr>
+        <w:t xml:space="preserve">, </w:t>
+      </w:r>
+      <w:proofErr w:type="spellStart"/>
+      <w:r>
+        <w:rPr>
+          <w:rFonts w:ascii="Consolas" w:hAnsi="Consolas" w:cs="Consolas"/>
+          <w:i/>
+          <w:iCs/>
+          <w:color w:val="0000C0"/>
+          <w:sz w:val="20"/>
+          <w:szCs w:val="20"/>
+        </w:rPr>
+        <w:t>productDAO</w:t>
+      </w:r>
+      <w:r>
+        <w:rPr>
+          <w:rFonts w:ascii="Consolas" w:hAnsi="Consolas" w:cs="Consolas"/>
+          <w:color w:val="000000"/>
+          <w:sz w:val="20"/>
+          <w:szCs w:val="20"/>
+        </w:rPr>
+        <w:t>.deleteProducts</w:t>
+      </w:r>
+      <w:proofErr w:type="spellEnd"/>
+      <w:r>
+        <w:rPr>
+          <w:rFonts w:ascii="Consolas" w:hAnsi="Consolas" w:cs="Consolas"/>
+          <w:color w:val="000000"/>
+          <w:sz w:val="20"/>
+          <w:szCs w:val="20"/>
+        </w:rPr>
+        <w:t>(7));</w:t>
+      </w:r>
+    </w:p>
+    <w:p>
+      <w:pPr>
+        <w:autoSpaceDE w:val="0"/>
+        <w:autoSpaceDN w:val="0"/>
+        <w:adjustRightInd w:val="0"/>
+        <w:spacing w:after="0" w:line="240" w:lineRule="auto"/>
+        <w:rPr>
+          <w:rFonts w:ascii="Consolas" w:hAnsi="Consolas" w:cs="Consolas"/>
+          <w:sz w:val="20"/>
+          <w:szCs w:val="20"/>
+        </w:rPr>
+      </w:pPr>
+      <w:r>
+        <w:rPr>
+          <w:rFonts w:ascii="Consolas" w:hAnsi="Consolas" w:cs="Consolas"/>
+          <w:color w:val="000000"/>
+          <w:sz w:val="20"/>
+          <w:szCs w:val="20"/>
+        </w:rPr>
+        <w:tab/>
+      </w:r>
+    </w:p>
+    <w:p>
+      <w:pPr>
+        <w:autoSpaceDE w:val="0"/>
+        <w:autoSpaceDN w:val="0"/>
+        <w:adjustRightInd w:val="0"/>
+        <w:spacing w:after="0" w:line="240" w:lineRule="auto"/>
+        <w:rPr>
+          <w:rFonts w:ascii="Consolas" w:hAnsi="Consolas" w:cs="Consolas"/>
+          <w:sz w:val="20"/>
+          <w:szCs w:val="20"/>
+        </w:rPr>
+      </w:pPr>
+      <w:r>
+        <w:rPr>
+          <w:rFonts w:ascii="Consolas" w:hAnsi="Consolas" w:cs="Consolas"/>
+          <w:color w:val="000000"/>
+          <w:sz w:val="20"/>
+          <w:szCs w:val="20"/>
+        </w:rPr>
+        <w:tab/>
+        <w:t>}</w:t>
+      </w:r>
+      <w:bookmarkStart w:id="0" w:name="_GoBack"/>
+      <w:bookmarkEnd w:id="0"/>
     </w:p>
     <w:p>
       <w:r>
@@ -2925,6 +4060,7 @@
         <w:ind w:left="1440"/>
       </w:pPr>
       <w:r>
+        <w:lastRenderedPageBreak/>
         <w:t>@Transactional</w:t>
       </w:r>
     </w:p>
@@ -3126,7 +4262,6 @@
         <w:ind w:left="1440"/>
       </w:pPr>
       <w:r>
-        <w:lastRenderedPageBreak/>
         <w:tab/>
       </w:r>
       <w:r>
@@ -3361,8 +4496,6 @@
       <w:r>
         <w:t xml:space="preserve"> Test</w:t>
       </w:r>
-      <w:bookmarkStart w:id="0" w:name="_GoBack"/>
-      <w:bookmarkEnd w:id="0"/>
     </w:p>
     <w:sectPr>
       <w:pgSz w:w="12240" w:h="15840"/>

</xml_diff>